<commit_message>
feat: Adição de diagramas e classes do código-fonte no documento
</commit_message>
<xml_diff>
--- a/ProjetoModeloMCS.docx
+++ b/ProjetoModeloMCS.docx
@@ -1092,12 +1092,12 @@
                 <wp:extent cx="3181985" cy="1415271"/>
                 <wp:effectExtent b="0" l="0" r="0" t="0"/>
                 <wp:wrapSquare wrapText="bothSides" distB="45720" distT="45720" distL="114300" distR="114300"/>
-                <wp:docPr id="1" name="image4.png"/>
+                <wp:docPr id="1" name="image7.png"/>
                 <a:graphic>
                   <a:graphicData uri="http://schemas.openxmlformats.org/drawingml/2006/picture">
                     <pic:pic>
                       <pic:nvPicPr>
-                        <pic:cNvPr id="0" name="image4.png"/>
+                        <pic:cNvPr id="0" name="image7.png"/>
                         <pic:cNvPicPr preferRelativeResize="0"/>
                       </pic:nvPicPr>
                       <pic:blipFill>
@@ -1493,17 +1493,39 @@
             </w:tabs>
             <w:spacing w:before="80" w:line="240" w:lineRule="auto"/>
             <w:ind w:left="0" w:firstLine="0"/>
-            <w:rPr/>
+            <w:rPr>
+              <w:rFonts w:ascii="Calibri" w:cs="Calibri" w:eastAsia="Calibri" w:hAnsi="Calibri"/>
+              <w:b w:val="1"/>
+              <w:i w:val="0"/>
+              <w:smallCaps w:val="0"/>
+              <w:strike w:val="0"/>
+              <w:color w:val="000000"/>
+              <w:sz w:val="24"/>
+              <w:szCs w:val="24"/>
+              <w:u w:val="none"/>
+              <w:shd w:fill="auto" w:val="clear"/>
+              <w:vertAlign w:val="baseline"/>
+            </w:rPr>
           </w:pPr>
           <w:r>
             <w:fldChar w:fldCharType="begin"/>
             <w:instrText xml:space="preserve"> TOC \h \u \z </w:instrText>
             <w:fldChar w:fldCharType="separate"/>
           </w:r>
-          <w:hyperlink w:anchor="_gjdgxs">
-            <w:r>
-              <w:rPr>
+          <w:hyperlink w:anchor="_7pfijoa37jkd">
+            <w:r>
+              <w:rPr>
+                <w:rFonts w:ascii="Calibri" w:cs="Calibri" w:eastAsia="Calibri" w:hAnsi="Calibri"/>
                 <w:b w:val="1"/>
+                <w:i w:val="0"/>
+                <w:smallCaps w:val="0"/>
+                <w:strike w:val="0"/>
+                <w:color w:val="000000"/>
+                <w:sz w:val="24"/>
+                <w:szCs w:val="24"/>
+                <w:u w:val="none"/>
+                <w:shd w:fill="auto" w:val="clear"/>
+                <w:vertAlign w:val="baseline"/>
                 <w:rtl w:val="0"/>
               </w:rPr>
               <w:t xml:space="preserve">Introdução</w:t>
@@ -1511,19 +1533,39 @@
           </w:hyperlink>
           <w:r>
             <w:rPr>
+              <w:rFonts w:ascii="Calibri" w:cs="Calibri" w:eastAsia="Calibri" w:hAnsi="Calibri"/>
               <w:b w:val="1"/>
+              <w:i w:val="0"/>
+              <w:smallCaps w:val="0"/>
+              <w:strike w:val="0"/>
+              <w:color w:val="000000"/>
+              <w:sz w:val="24"/>
+              <w:szCs w:val="24"/>
+              <w:u w:val="none"/>
+              <w:shd w:fill="auto" w:val="clear"/>
+              <w:vertAlign w:val="baseline"/>
               <w:rtl w:val="0"/>
             </w:rPr>
             <w:tab/>
           </w:r>
           <w:r>
             <w:fldChar w:fldCharType="begin"/>
-            <w:instrText xml:space="preserve"> PAGEREF _gjdgxs \h </w:instrText>
+            <w:instrText xml:space="preserve"> PAGEREF _7pfijoa37jkd \h </w:instrText>
             <w:fldChar w:fldCharType="separate"/>
           </w:r>
           <w:r>
             <w:rPr>
+              <w:rFonts w:ascii="Calibri" w:cs="Calibri" w:eastAsia="Calibri" w:hAnsi="Calibri"/>
               <w:b w:val="1"/>
+              <w:i w:val="0"/>
+              <w:smallCaps w:val="0"/>
+              <w:strike w:val="0"/>
+              <w:color w:val="000000"/>
+              <w:sz w:val="24"/>
+              <w:szCs w:val="24"/>
+              <w:u w:val="none"/>
+              <w:shd w:fill="auto" w:val="clear"/>
+              <w:vertAlign w:val="baseline"/>
               <w:rtl w:val="0"/>
             </w:rPr>
             <w:t xml:space="preserve">3</w:t>
@@ -1544,11 +1586,34 @@
             </w:tabs>
             <w:spacing w:before="60" w:line="240" w:lineRule="auto"/>
             <w:ind w:left="360" w:firstLine="0"/>
-            <w:rPr/>
+            <w:rPr>
+              <w:rFonts w:ascii="Calibri" w:cs="Calibri" w:eastAsia="Calibri" w:hAnsi="Calibri"/>
+              <w:b w:val="0"/>
+              <w:i w:val="0"/>
+              <w:smallCaps w:val="0"/>
+              <w:strike w:val="0"/>
+              <w:color w:val="000000"/>
+              <w:sz w:val="24"/>
+              <w:szCs w:val="24"/>
+              <w:u w:val="none"/>
+              <w:shd w:fill="auto" w:val="clear"/>
+              <w:vertAlign w:val="baseline"/>
+            </w:rPr>
           </w:pPr>
           <w:hyperlink w:anchor="_30j0zll">
             <w:r>
               <w:rPr>
+                <w:rFonts w:ascii="Calibri" w:cs="Calibri" w:eastAsia="Calibri" w:hAnsi="Calibri"/>
+                <w:b w:val="0"/>
+                <w:i w:val="0"/>
+                <w:smallCaps w:val="0"/>
+                <w:strike w:val="0"/>
+                <w:color w:val="000000"/>
+                <w:sz w:val="24"/>
+                <w:szCs w:val="24"/>
+                <w:u w:val="none"/>
+                <w:shd w:fill="auto" w:val="clear"/>
+                <w:vertAlign w:val="baseline"/>
                 <w:rtl w:val="0"/>
               </w:rPr>
               <w:t xml:space="preserve">Propósito</w:t>
@@ -1556,6 +1621,17 @@
           </w:hyperlink>
           <w:r>
             <w:rPr>
+              <w:rFonts w:ascii="Calibri" w:cs="Calibri" w:eastAsia="Calibri" w:hAnsi="Calibri"/>
+              <w:b w:val="0"/>
+              <w:i w:val="0"/>
+              <w:smallCaps w:val="0"/>
+              <w:strike w:val="0"/>
+              <w:color w:val="000000"/>
+              <w:sz w:val="24"/>
+              <w:szCs w:val="24"/>
+              <w:u w:val="none"/>
+              <w:shd w:fill="auto" w:val="clear"/>
+              <w:vertAlign w:val="baseline"/>
               <w:rtl w:val="0"/>
             </w:rPr>
             <w:tab/>
@@ -1567,6 +1643,17 @@
           </w:r>
           <w:r>
             <w:rPr>
+              <w:rFonts w:ascii="Calibri" w:cs="Calibri" w:eastAsia="Calibri" w:hAnsi="Calibri"/>
+              <w:b w:val="0"/>
+              <w:i w:val="0"/>
+              <w:smallCaps w:val="0"/>
+              <w:strike w:val="0"/>
+              <w:color w:val="000000"/>
+              <w:sz w:val="24"/>
+              <w:szCs w:val="24"/>
+              <w:u w:val="none"/>
+              <w:shd w:fill="auto" w:val="clear"/>
+              <w:vertAlign w:val="baseline"/>
               <w:rtl w:val="0"/>
             </w:rPr>
             <w:t xml:space="preserve">3</w:t>
@@ -1587,12 +1674,34 @@
             </w:tabs>
             <w:spacing w:before="200" w:line="240" w:lineRule="auto"/>
             <w:ind w:left="0" w:firstLine="0"/>
-            <w:rPr/>
+            <w:rPr>
+              <w:rFonts w:ascii="Calibri" w:cs="Calibri" w:eastAsia="Calibri" w:hAnsi="Calibri"/>
+              <w:b w:val="1"/>
+              <w:i w:val="0"/>
+              <w:smallCaps w:val="0"/>
+              <w:strike w:val="0"/>
+              <w:color w:val="000000"/>
+              <w:sz w:val="24"/>
+              <w:szCs w:val="24"/>
+              <w:u w:val="none"/>
+              <w:shd w:fill="auto" w:val="clear"/>
+              <w:vertAlign w:val="baseline"/>
+            </w:rPr>
           </w:pPr>
           <w:hyperlink w:anchor="_1fob9te">
             <w:r>
               <w:rPr>
+                <w:rFonts w:ascii="Calibri" w:cs="Calibri" w:eastAsia="Calibri" w:hAnsi="Calibri"/>
                 <w:b w:val="1"/>
+                <w:i w:val="0"/>
+                <w:smallCaps w:val="0"/>
+                <w:strike w:val="0"/>
+                <w:color w:val="000000"/>
+                <w:sz w:val="24"/>
+                <w:szCs w:val="24"/>
+                <w:u w:val="none"/>
+                <w:shd w:fill="auto" w:val="clear"/>
+                <w:vertAlign w:val="baseline"/>
                 <w:rtl w:val="0"/>
               </w:rPr>
               <w:t xml:space="preserve">Visão Geral do Sistema</w:t>
@@ -1600,7 +1709,17 @@
           </w:hyperlink>
           <w:r>
             <w:rPr>
+              <w:rFonts w:ascii="Calibri" w:cs="Calibri" w:eastAsia="Calibri" w:hAnsi="Calibri"/>
               <w:b w:val="1"/>
+              <w:i w:val="0"/>
+              <w:smallCaps w:val="0"/>
+              <w:strike w:val="0"/>
+              <w:color w:val="000000"/>
+              <w:sz w:val="24"/>
+              <w:szCs w:val="24"/>
+              <w:u w:val="none"/>
+              <w:shd w:fill="auto" w:val="clear"/>
+              <w:vertAlign w:val="baseline"/>
               <w:rtl w:val="0"/>
             </w:rPr>
             <w:tab/>
@@ -1612,7 +1731,17 @@
           </w:r>
           <w:r>
             <w:rPr>
+              <w:rFonts w:ascii="Calibri" w:cs="Calibri" w:eastAsia="Calibri" w:hAnsi="Calibri"/>
               <w:b w:val="1"/>
+              <w:i w:val="0"/>
+              <w:smallCaps w:val="0"/>
+              <w:strike w:val="0"/>
+              <w:color w:val="000000"/>
+              <w:sz w:val="24"/>
+              <w:szCs w:val="24"/>
+              <w:u w:val="none"/>
+              <w:shd w:fill="auto" w:val="clear"/>
+              <w:vertAlign w:val="baseline"/>
               <w:rtl w:val="0"/>
             </w:rPr>
             <w:t xml:space="preserve">3</w:t>
@@ -1633,12 +1762,34 @@
             </w:tabs>
             <w:spacing w:before="200" w:line="240" w:lineRule="auto"/>
             <w:ind w:left="0" w:firstLine="0"/>
-            <w:rPr/>
+            <w:rPr>
+              <w:rFonts w:ascii="Calibri" w:cs="Calibri" w:eastAsia="Calibri" w:hAnsi="Calibri"/>
+              <w:b w:val="1"/>
+              <w:i w:val="0"/>
+              <w:smallCaps w:val="0"/>
+              <w:strike w:val="0"/>
+              <w:color w:val="000000"/>
+              <w:sz w:val="24"/>
+              <w:szCs w:val="24"/>
+              <w:u w:val="none"/>
+              <w:shd w:fill="auto" w:val="clear"/>
+              <w:vertAlign w:val="baseline"/>
+            </w:rPr>
           </w:pPr>
           <w:hyperlink w:anchor="_3znysh7">
             <w:r>
               <w:rPr>
+                <w:rFonts w:ascii="Calibri" w:cs="Calibri" w:eastAsia="Calibri" w:hAnsi="Calibri"/>
                 <w:b w:val="1"/>
+                <w:i w:val="0"/>
+                <w:smallCaps w:val="0"/>
+                <w:strike w:val="0"/>
+                <w:color w:val="000000"/>
+                <w:sz w:val="24"/>
+                <w:szCs w:val="24"/>
+                <w:u w:val="none"/>
+                <w:shd w:fill="auto" w:val="clear"/>
+                <w:vertAlign w:val="baseline"/>
                 <w:rtl w:val="0"/>
               </w:rPr>
               <w:t xml:space="preserve">Requisitos</w:t>
@@ -1646,7 +1797,17 @@
           </w:hyperlink>
           <w:r>
             <w:rPr>
+              <w:rFonts w:ascii="Calibri" w:cs="Calibri" w:eastAsia="Calibri" w:hAnsi="Calibri"/>
               <w:b w:val="1"/>
+              <w:i w:val="0"/>
+              <w:smallCaps w:val="0"/>
+              <w:strike w:val="0"/>
+              <w:color w:val="000000"/>
+              <w:sz w:val="24"/>
+              <w:szCs w:val="24"/>
+              <w:u w:val="none"/>
+              <w:shd w:fill="auto" w:val="clear"/>
+              <w:vertAlign w:val="baseline"/>
               <w:rtl w:val="0"/>
             </w:rPr>
             <w:tab/>
@@ -1658,10 +1819,20 @@
           </w:r>
           <w:r>
             <w:rPr>
+              <w:rFonts w:ascii="Calibri" w:cs="Calibri" w:eastAsia="Calibri" w:hAnsi="Calibri"/>
               <w:b w:val="1"/>
+              <w:i w:val="0"/>
+              <w:smallCaps w:val="0"/>
+              <w:strike w:val="0"/>
+              <w:color w:val="000000"/>
+              <w:sz w:val="24"/>
+              <w:szCs w:val="24"/>
+              <w:u w:val="none"/>
+              <w:shd w:fill="auto" w:val="clear"/>
+              <w:vertAlign w:val="baseline"/>
               <w:rtl w:val="0"/>
             </w:rPr>
-            <w:t xml:space="preserve">5</w:t>
+            <w:t xml:space="preserve">4</w:t>
           </w:r>
           <w:r>
             <w:fldChar w:fldCharType="end"/>
@@ -1679,11 +1850,34 @@
             </w:tabs>
             <w:spacing w:before="60" w:line="240" w:lineRule="auto"/>
             <w:ind w:left="360" w:firstLine="0"/>
-            <w:rPr/>
+            <w:rPr>
+              <w:rFonts w:ascii="Calibri" w:cs="Calibri" w:eastAsia="Calibri" w:hAnsi="Calibri"/>
+              <w:b w:val="0"/>
+              <w:i w:val="0"/>
+              <w:smallCaps w:val="0"/>
+              <w:strike w:val="0"/>
+              <w:color w:val="000000"/>
+              <w:sz w:val="24"/>
+              <w:szCs w:val="24"/>
+              <w:u w:val="none"/>
+              <w:shd w:fill="auto" w:val="clear"/>
+              <w:vertAlign w:val="baseline"/>
+            </w:rPr>
           </w:pPr>
           <w:hyperlink w:anchor="_2et92p0">
             <w:r>
               <w:rPr>
+                <w:rFonts w:ascii="Calibri" w:cs="Calibri" w:eastAsia="Calibri" w:hAnsi="Calibri"/>
+                <w:b w:val="0"/>
+                <w:i w:val="0"/>
+                <w:smallCaps w:val="0"/>
+                <w:strike w:val="0"/>
+                <w:color w:val="000000"/>
+                <w:sz w:val="24"/>
+                <w:szCs w:val="24"/>
+                <w:u w:val="none"/>
+                <w:shd w:fill="auto" w:val="clear"/>
+                <w:vertAlign w:val="baseline"/>
                 <w:rtl w:val="0"/>
               </w:rPr>
               <w:t xml:space="preserve">Requisitos Funcionais</w:t>
@@ -1691,6 +1885,17 @@
           </w:hyperlink>
           <w:r>
             <w:rPr>
+              <w:rFonts w:ascii="Calibri" w:cs="Calibri" w:eastAsia="Calibri" w:hAnsi="Calibri"/>
+              <w:b w:val="0"/>
+              <w:i w:val="0"/>
+              <w:smallCaps w:val="0"/>
+              <w:strike w:val="0"/>
+              <w:color w:val="000000"/>
+              <w:sz w:val="24"/>
+              <w:szCs w:val="24"/>
+              <w:u w:val="none"/>
+              <w:shd w:fill="auto" w:val="clear"/>
+              <w:vertAlign w:val="baseline"/>
               <w:rtl w:val="0"/>
             </w:rPr>
             <w:tab/>
@@ -1702,9 +1907,20 @@
           </w:r>
           <w:r>
             <w:rPr>
+              <w:rFonts w:ascii="Calibri" w:cs="Calibri" w:eastAsia="Calibri" w:hAnsi="Calibri"/>
+              <w:b w:val="0"/>
+              <w:i w:val="0"/>
+              <w:smallCaps w:val="0"/>
+              <w:strike w:val="0"/>
+              <w:color w:val="000000"/>
+              <w:sz w:val="24"/>
+              <w:szCs w:val="24"/>
+              <w:u w:val="none"/>
+              <w:shd w:fill="auto" w:val="clear"/>
+              <w:vertAlign w:val="baseline"/>
               <w:rtl w:val="0"/>
             </w:rPr>
-            <w:t xml:space="preserve">5</w:t>
+            <w:t xml:space="preserve">4</w:t>
           </w:r>
           <w:r>
             <w:fldChar w:fldCharType="end"/>
@@ -1722,11 +1938,34 @@
             </w:tabs>
             <w:spacing w:before="60" w:line="240" w:lineRule="auto"/>
             <w:ind w:left="360" w:firstLine="0"/>
-            <w:rPr/>
+            <w:rPr>
+              <w:rFonts w:ascii="Calibri" w:cs="Calibri" w:eastAsia="Calibri" w:hAnsi="Calibri"/>
+              <w:b w:val="0"/>
+              <w:i w:val="0"/>
+              <w:smallCaps w:val="0"/>
+              <w:strike w:val="0"/>
+              <w:color w:val="000000"/>
+              <w:sz w:val="24"/>
+              <w:szCs w:val="24"/>
+              <w:u w:val="none"/>
+              <w:shd w:fill="auto" w:val="clear"/>
+              <w:vertAlign w:val="baseline"/>
+            </w:rPr>
           </w:pPr>
           <w:hyperlink w:anchor="_tyjcwt">
             <w:r>
               <w:rPr>
+                <w:rFonts w:ascii="Calibri" w:cs="Calibri" w:eastAsia="Calibri" w:hAnsi="Calibri"/>
+                <w:b w:val="0"/>
+                <w:i w:val="0"/>
+                <w:smallCaps w:val="0"/>
+                <w:strike w:val="0"/>
+                <w:color w:val="000000"/>
+                <w:sz w:val="24"/>
+                <w:szCs w:val="24"/>
+                <w:u w:val="none"/>
+                <w:shd w:fill="auto" w:val="clear"/>
+                <w:vertAlign w:val="baseline"/>
                 <w:rtl w:val="0"/>
               </w:rPr>
               <w:t xml:space="preserve">Requisitos Não-Funcionais</w:t>
@@ -1734,6 +1973,17 @@
           </w:hyperlink>
           <w:r>
             <w:rPr>
+              <w:rFonts w:ascii="Calibri" w:cs="Calibri" w:eastAsia="Calibri" w:hAnsi="Calibri"/>
+              <w:b w:val="0"/>
+              <w:i w:val="0"/>
+              <w:smallCaps w:val="0"/>
+              <w:strike w:val="0"/>
+              <w:color w:val="000000"/>
+              <w:sz w:val="24"/>
+              <w:szCs w:val="24"/>
+              <w:u w:val="none"/>
+              <w:shd w:fill="auto" w:val="clear"/>
+              <w:vertAlign w:val="baseline"/>
               <w:rtl w:val="0"/>
             </w:rPr>
             <w:tab/>
@@ -1745,9 +1995,20 @@
           </w:r>
           <w:r>
             <w:rPr>
+              <w:rFonts w:ascii="Calibri" w:cs="Calibri" w:eastAsia="Calibri" w:hAnsi="Calibri"/>
+              <w:b w:val="0"/>
+              <w:i w:val="0"/>
+              <w:smallCaps w:val="0"/>
+              <w:strike w:val="0"/>
+              <w:color w:val="000000"/>
+              <w:sz w:val="24"/>
+              <w:szCs w:val="24"/>
+              <w:u w:val="none"/>
+              <w:shd w:fill="auto" w:val="clear"/>
+              <w:vertAlign w:val="baseline"/>
               <w:rtl w:val="0"/>
             </w:rPr>
-            <w:t xml:space="preserve">5</w:t>
+            <w:t xml:space="preserve">4</w:t>
           </w:r>
           <w:r>
             <w:fldChar w:fldCharType="end"/>
@@ -1765,11 +2026,34 @@
             </w:tabs>
             <w:spacing w:before="60" w:line="240" w:lineRule="auto"/>
             <w:ind w:left="720" w:firstLine="0"/>
-            <w:rPr/>
+            <w:rPr>
+              <w:rFonts w:ascii="Calibri" w:cs="Calibri" w:eastAsia="Calibri" w:hAnsi="Calibri"/>
+              <w:b w:val="0"/>
+              <w:i w:val="0"/>
+              <w:smallCaps w:val="0"/>
+              <w:strike w:val="0"/>
+              <w:color w:val="000000"/>
+              <w:sz w:val="24"/>
+              <w:szCs w:val="24"/>
+              <w:u w:val="none"/>
+              <w:shd w:fill="auto" w:val="clear"/>
+              <w:vertAlign w:val="baseline"/>
+            </w:rPr>
           </w:pPr>
           <w:hyperlink w:anchor="_3dy6vkm">
             <w:r>
               <w:rPr>
+                <w:rFonts w:ascii="Calibri" w:cs="Calibri" w:eastAsia="Calibri" w:hAnsi="Calibri"/>
+                <w:b w:val="0"/>
+                <w:i w:val="0"/>
+                <w:smallCaps w:val="0"/>
+                <w:strike w:val="0"/>
+                <w:color w:val="000000"/>
+                <w:sz w:val="24"/>
+                <w:szCs w:val="24"/>
+                <w:u w:val="none"/>
+                <w:shd w:fill="auto" w:val="clear"/>
+                <w:vertAlign w:val="baseline"/>
                 <w:rtl w:val="0"/>
               </w:rPr>
               <w:t xml:space="preserve">Usabilidade</w:t>
@@ -1777,6 +2061,17 @@
           </w:hyperlink>
           <w:r>
             <w:rPr>
+              <w:rFonts w:ascii="Calibri" w:cs="Calibri" w:eastAsia="Calibri" w:hAnsi="Calibri"/>
+              <w:b w:val="0"/>
+              <w:i w:val="0"/>
+              <w:smallCaps w:val="0"/>
+              <w:strike w:val="0"/>
+              <w:color w:val="000000"/>
+              <w:sz w:val="24"/>
+              <w:szCs w:val="24"/>
+              <w:u w:val="none"/>
+              <w:shd w:fill="auto" w:val="clear"/>
+              <w:vertAlign w:val="baseline"/>
               <w:rtl w:val="0"/>
             </w:rPr>
             <w:tab/>
@@ -1788,9 +2083,20 @@
           </w:r>
           <w:r>
             <w:rPr>
+              <w:rFonts w:ascii="Calibri" w:cs="Calibri" w:eastAsia="Calibri" w:hAnsi="Calibri"/>
+              <w:b w:val="0"/>
+              <w:i w:val="0"/>
+              <w:smallCaps w:val="0"/>
+              <w:strike w:val="0"/>
+              <w:color w:val="000000"/>
+              <w:sz w:val="24"/>
+              <w:szCs w:val="24"/>
+              <w:u w:val="none"/>
+              <w:shd w:fill="auto" w:val="clear"/>
+              <w:vertAlign w:val="baseline"/>
               <w:rtl w:val="0"/>
             </w:rPr>
-            <w:t xml:space="preserve">5</w:t>
+            <w:t xml:space="preserve">4</w:t>
           </w:r>
           <w:r>
             <w:fldChar w:fldCharType="end"/>
@@ -1808,11 +2114,34 @@
             </w:tabs>
             <w:spacing w:before="60" w:line="240" w:lineRule="auto"/>
             <w:ind w:left="720" w:firstLine="0"/>
-            <w:rPr/>
+            <w:rPr>
+              <w:rFonts w:ascii="Calibri" w:cs="Calibri" w:eastAsia="Calibri" w:hAnsi="Calibri"/>
+              <w:b w:val="0"/>
+              <w:i w:val="0"/>
+              <w:smallCaps w:val="0"/>
+              <w:strike w:val="0"/>
+              <w:color w:val="000000"/>
+              <w:sz w:val="24"/>
+              <w:szCs w:val="24"/>
+              <w:u w:val="none"/>
+              <w:shd w:fill="auto" w:val="clear"/>
+              <w:vertAlign w:val="baseline"/>
+            </w:rPr>
           </w:pPr>
           <w:hyperlink w:anchor="_1t3h5sf">
             <w:r>
               <w:rPr>
+                <w:rFonts w:ascii="Calibri" w:cs="Calibri" w:eastAsia="Calibri" w:hAnsi="Calibri"/>
+                <w:b w:val="0"/>
+                <w:i w:val="0"/>
+                <w:smallCaps w:val="0"/>
+                <w:strike w:val="0"/>
+                <w:color w:val="000000"/>
+                <w:sz w:val="24"/>
+                <w:szCs w:val="24"/>
+                <w:u w:val="none"/>
+                <w:shd w:fill="auto" w:val="clear"/>
+                <w:vertAlign w:val="baseline"/>
                 <w:rtl w:val="0"/>
               </w:rPr>
               <w:t xml:space="preserve">Segurança</w:t>
@@ -1820,6 +2149,17 @@
           </w:hyperlink>
           <w:r>
             <w:rPr>
+              <w:rFonts w:ascii="Calibri" w:cs="Calibri" w:eastAsia="Calibri" w:hAnsi="Calibri"/>
+              <w:b w:val="0"/>
+              <w:i w:val="0"/>
+              <w:smallCaps w:val="0"/>
+              <w:strike w:val="0"/>
+              <w:color w:val="000000"/>
+              <w:sz w:val="24"/>
+              <w:szCs w:val="24"/>
+              <w:u w:val="none"/>
+              <w:shd w:fill="auto" w:val="clear"/>
+              <w:vertAlign w:val="baseline"/>
               <w:rtl w:val="0"/>
             </w:rPr>
             <w:tab/>
@@ -1831,9 +2171,20 @@
           </w:r>
           <w:r>
             <w:rPr>
+              <w:rFonts w:ascii="Calibri" w:cs="Calibri" w:eastAsia="Calibri" w:hAnsi="Calibri"/>
+              <w:b w:val="0"/>
+              <w:i w:val="0"/>
+              <w:smallCaps w:val="0"/>
+              <w:strike w:val="0"/>
+              <w:color w:val="000000"/>
+              <w:sz w:val="24"/>
+              <w:szCs w:val="24"/>
+              <w:u w:val="none"/>
+              <w:shd w:fill="auto" w:val="clear"/>
+              <w:vertAlign w:val="baseline"/>
               <w:rtl w:val="0"/>
             </w:rPr>
-            <w:t xml:space="preserve">5</w:t>
+            <w:t xml:space="preserve">4</w:t>
           </w:r>
           <w:r>
             <w:fldChar w:fldCharType="end"/>
@@ -1851,12 +2202,34 @@
             </w:tabs>
             <w:spacing w:before="200" w:line="240" w:lineRule="auto"/>
             <w:ind w:left="0" w:firstLine="0"/>
-            <w:rPr/>
+            <w:rPr>
+              <w:rFonts w:ascii="Calibri" w:cs="Calibri" w:eastAsia="Calibri" w:hAnsi="Calibri"/>
+              <w:b w:val="1"/>
+              <w:i w:val="0"/>
+              <w:smallCaps w:val="0"/>
+              <w:strike w:val="0"/>
+              <w:color w:val="000000"/>
+              <w:sz w:val="24"/>
+              <w:szCs w:val="24"/>
+              <w:u w:val="none"/>
+              <w:shd w:fill="auto" w:val="clear"/>
+              <w:vertAlign w:val="baseline"/>
+            </w:rPr>
           </w:pPr>
           <w:hyperlink w:anchor="_4d34og8">
             <w:r>
               <w:rPr>
+                <w:rFonts w:ascii="Calibri" w:cs="Calibri" w:eastAsia="Calibri" w:hAnsi="Calibri"/>
                 <w:b w:val="1"/>
+                <w:i w:val="0"/>
+                <w:smallCaps w:val="0"/>
+                <w:strike w:val="0"/>
+                <w:color w:val="000000"/>
+                <w:sz w:val="24"/>
+                <w:szCs w:val="24"/>
+                <w:u w:val="none"/>
+                <w:shd w:fill="auto" w:val="clear"/>
+                <w:vertAlign w:val="baseline"/>
                 <w:rtl w:val="0"/>
               </w:rPr>
               <w:t xml:space="preserve">Análise e Projeto</w:t>
@@ -1864,7 +2237,17 @@
           </w:hyperlink>
           <w:r>
             <w:rPr>
+              <w:rFonts w:ascii="Calibri" w:cs="Calibri" w:eastAsia="Calibri" w:hAnsi="Calibri"/>
               <w:b w:val="1"/>
+              <w:i w:val="0"/>
+              <w:smallCaps w:val="0"/>
+              <w:strike w:val="0"/>
+              <w:color w:val="000000"/>
+              <w:sz w:val="24"/>
+              <w:szCs w:val="24"/>
+              <w:u w:val="none"/>
+              <w:shd w:fill="auto" w:val="clear"/>
+              <w:vertAlign w:val="baseline"/>
               <w:rtl w:val="0"/>
             </w:rPr>
             <w:tab/>
@@ -1876,10 +2259,20 @@
           </w:r>
           <w:r>
             <w:rPr>
+              <w:rFonts w:ascii="Calibri" w:cs="Calibri" w:eastAsia="Calibri" w:hAnsi="Calibri"/>
               <w:b w:val="1"/>
+              <w:i w:val="0"/>
+              <w:smallCaps w:val="0"/>
+              <w:strike w:val="0"/>
+              <w:color w:val="000000"/>
+              <w:sz w:val="24"/>
+              <w:szCs w:val="24"/>
+              <w:u w:val="none"/>
+              <w:shd w:fill="auto" w:val="clear"/>
+              <w:vertAlign w:val="baseline"/>
               <w:rtl w:val="0"/>
             </w:rPr>
-            <w:t xml:space="preserve">6</w:t>
+            <w:t xml:space="preserve">5</w:t>
           </w:r>
           <w:r>
             <w:fldChar w:fldCharType="end"/>
@@ -1897,11 +2290,34 @@
             </w:tabs>
             <w:spacing w:before="60" w:line="240" w:lineRule="auto"/>
             <w:ind w:left="360" w:firstLine="0"/>
-            <w:rPr/>
+            <w:rPr>
+              <w:rFonts w:ascii="Calibri" w:cs="Calibri" w:eastAsia="Calibri" w:hAnsi="Calibri"/>
+              <w:b w:val="0"/>
+              <w:i w:val="0"/>
+              <w:smallCaps w:val="0"/>
+              <w:strike w:val="0"/>
+              <w:color w:val="000000"/>
+              <w:sz w:val="24"/>
+              <w:szCs w:val="24"/>
+              <w:u w:val="none"/>
+              <w:shd w:fill="auto" w:val="clear"/>
+              <w:vertAlign w:val="baseline"/>
+            </w:rPr>
           </w:pPr>
           <w:hyperlink w:anchor="_2s8eyo1">
             <w:r>
               <w:rPr>
+                <w:rFonts w:ascii="Calibri" w:cs="Calibri" w:eastAsia="Calibri" w:hAnsi="Calibri"/>
+                <w:b w:val="0"/>
+                <w:i w:val="0"/>
+                <w:smallCaps w:val="0"/>
+                <w:strike w:val="0"/>
+                <w:color w:val="000000"/>
+                <w:sz w:val="24"/>
+                <w:szCs w:val="24"/>
+                <w:u w:val="none"/>
+                <w:shd w:fill="auto" w:val="clear"/>
+                <w:vertAlign w:val="baseline"/>
                 <w:rtl w:val="0"/>
               </w:rPr>
               <w:t xml:space="preserve">Diagrama de Casos de Uso</w:t>
@@ -1909,6 +2325,17 @@
           </w:hyperlink>
           <w:r>
             <w:rPr>
+              <w:rFonts w:ascii="Calibri" w:cs="Calibri" w:eastAsia="Calibri" w:hAnsi="Calibri"/>
+              <w:b w:val="0"/>
+              <w:i w:val="0"/>
+              <w:smallCaps w:val="0"/>
+              <w:strike w:val="0"/>
+              <w:color w:val="000000"/>
+              <w:sz w:val="24"/>
+              <w:szCs w:val="24"/>
+              <w:u w:val="none"/>
+              <w:shd w:fill="auto" w:val="clear"/>
+              <w:vertAlign w:val="baseline"/>
               <w:rtl w:val="0"/>
             </w:rPr>
             <w:tab/>
@@ -1920,9 +2347,20 @@
           </w:r>
           <w:r>
             <w:rPr>
+              <w:rFonts w:ascii="Calibri" w:cs="Calibri" w:eastAsia="Calibri" w:hAnsi="Calibri"/>
+              <w:b w:val="0"/>
+              <w:i w:val="0"/>
+              <w:smallCaps w:val="0"/>
+              <w:strike w:val="0"/>
+              <w:color w:val="000000"/>
+              <w:sz w:val="24"/>
+              <w:szCs w:val="24"/>
+              <w:u w:val="none"/>
+              <w:shd w:fill="auto" w:val="clear"/>
+              <w:vertAlign w:val="baseline"/>
               <w:rtl w:val="0"/>
             </w:rPr>
-            <w:t xml:space="preserve">6</w:t>
+            <w:t xml:space="preserve">5</w:t>
           </w:r>
           <w:r>
             <w:fldChar w:fldCharType="end"/>
@@ -1940,11 +2378,34 @@
             </w:tabs>
             <w:spacing w:before="60" w:line="240" w:lineRule="auto"/>
             <w:ind w:left="360" w:firstLine="0"/>
-            <w:rPr/>
+            <w:rPr>
+              <w:rFonts w:ascii="Calibri" w:cs="Calibri" w:eastAsia="Calibri" w:hAnsi="Calibri"/>
+              <w:b w:val="0"/>
+              <w:i w:val="0"/>
+              <w:smallCaps w:val="0"/>
+              <w:strike w:val="0"/>
+              <w:color w:val="000000"/>
+              <w:sz w:val="24"/>
+              <w:szCs w:val="24"/>
+              <w:u w:val="none"/>
+              <w:shd w:fill="auto" w:val="clear"/>
+              <w:vertAlign w:val="baseline"/>
+            </w:rPr>
           </w:pPr>
           <w:hyperlink w:anchor="_17dp8vu">
             <w:r>
               <w:rPr>
+                <w:rFonts w:ascii="Calibri" w:cs="Calibri" w:eastAsia="Calibri" w:hAnsi="Calibri"/>
+                <w:b w:val="0"/>
+                <w:i w:val="0"/>
+                <w:smallCaps w:val="0"/>
+                <w:strike w:val="0"/>
+                <w:color w:val="000000"/>
+                <w:sz w:val="24"/>
+                <w:szCs w:val="24"/>
+                <w:u w:val="none"/>
+                <w:shd w:fill="auto" w:val="clear"/>
+                <w:vertAlign w:val="baseline"/>
                 <w:rtl w:val="0"/>
               </w:rPr>
               <w:t xml:space="preserve">Levantamento de Classes de Análise</w:t>
@@ -1952,6 +2413,17 @@
           </w:hyperlink>
           <w:r>
             <w:rPr>
+              <w:rFonts w:ascii="Calibri" w:cs="Calibri" w:eastAsia="Calibri" w:hAnsi="Calibri"/>
+              <w:b w:val="0"/>
+              <w:i w:val="0"/>
+              <w:smallCaps w:val="0"/>
+              <w:strike w:val="0"/>
+              <w:color w:val="000000"/>
+              <w:sz w:val="24"/>
+              <w:szCs w:val="24"/>
+              <w:u w:val="none"/>
+              <w:shd w:fill="auto" w:val="clear"/>
+              <w:vertAlign w:val="baseline"/>
               <w:rtl w:val="0"/>
             </w:rPr>
             <w:tab/>
@@ -1963,6 +2435,17 @@
           </w:r>
           <w:r>
             <w:rPr>
+              <w:rFonts w:ascii="Calibri" w:cs="Calibri" w:eastAsia="Calibri" w:hAnsi="Calibri"/>
+              <w:b w:val="0"/>
+              <w:i w:val="0"/>
+              <w:smallCaps w:val="0"/>
+              <w:strike w:val="0"/>
+              <w:color w:val="000000"/>
+              <w:sz w:val="24"/>
+              <w:szCs w:val="24"/>
+              <w:u w:val="none"/>
+              <w:shd w:fill="auto" w:val="clear"/>
+              <w:vertAlign w:val="baseline"/>
               <w:rtl w:val="0"/>
             </w:rPr>
             <w:t xml:space="preserve">6</w:t>
@@ -1983,11 +2466,34 @@
             </w:tabs>
             <w:spacing w:before="60" w:line="240" w:lineRule="auto"/>
             <w:ind w:left="360" w:firstLine="0"/>
-            <w:rPr/>
+            <w:rPr>
+              <w:rFonts w:ascii="Calibri" w:cs="Calibri" w:eastAsia="Calibri" w:hAnsi="Calibri"/>
+              <w:b w:val="0"/>
+              <w:i w:val="0"/>
+              <w:smallCaps w:val="0"/>
+              <w:strike w:val="0"/>
+              <w:color w:val="000000"/>
+              <w:sz w:val="24"/>
+              <w:szCs w:val="24"/>
+              <w:u w:val="none"/>
+              <w:shd w:fill="auto" w:val="clear"/>
+              <w:vertAlign w:val="baseline"/>
+            </w:rPr>
           </w:pPr>
           <w:hyperlink w:anchor="_3rdcrjn">
             <w:r>
               <w:rPr>
+                <w:rFonts w:ascii="Calibri" w:cs="Calibri" w:eastAsia="Calibri" w:hAnsi="Calibri"/>
+                <w:b w:val="0"/>
+                <w:i w:val="0"/>
+                <w:smallCaps w:val="0"/>
+                <w:strike w:val="0"/>
+                <w:color w:val="000000"/>
+                <w:sz w:val="24"/>
+                <w:szCs w:val="24"/>
+                <w:u w:val="none"/>
+                <w:shd w:fill="auto" w:val="clear"/>
+                <w:vertAlign w:val="baseline"/>
                 <w:rtl w:val="0"/>
               </w:rPr>
               <w:t xml:space="preserve">Diagramas de Sequência</w:t>
@@ -1995,6 +2501,17 @@
           </w:hyperlink>
           <w:r>
             <w:rPr>
+              <w:rFonts w:ascii="Calibri" w:cs="Calibri" w:eastAsia="Calibri" w:hAnsi="Calibri"/>
+              <w:b w:val="0"/>
+              <w:i w:val="0"/>
+              <w:smallCaps w:val="0"/>
+              <w:strike w:val="0"/>
+              <w:color w:val="000000"/>
+              <w:sz w:val="24"/>
+              <w:szCs w:val="24"/>
+              <w:u w:val="none"/>
+              <w:shd w:fill="auto" w:val="clear"/>
+              <w:vertAlign w:val="baseline"/>
               <w:rtl w:val="0"/>
             </w:rPr>
             <w:tab/>
@@ -2006,6 +2523,17 @@
           </w:r>
           <w:r>
             <w:rPr>
+              <w:rFonts w:ascii="Calibri" w:cs="Calibri" w:eastAsia="Calibri" w:hAnsi="Calibri"/>
+              <w:b w:val="0"/>
+              <w:i w:val="0"/>
+              <w:smallCaps w:val="0"/>
+              <w:strike w:val="0"/>
+              <w:color w:val="000000"/>
+              <w:sz w:val="24"/>
+              <w:szCs w:val="24"/>
+              <w:u w:val="none"/>
+              <w:shd w:fill="auto" w:val="clear"/>
+              <w:vertAlign w:val="baseline"/>
               <w:rtl w:val="0"/>
             </w:rPr>
             <w:t xml:space="preserve">6</w:t>
@@ -2026,11 +2554,34 @@
             </w:tabs>
             <w:spacing w:before="60" w:line="240" w:lineRule="auto"/>
             <w:ind w:left="360" w:firstLine="0"/>
-            <w:rPr/>
+            <w:rPr>
+              <w:rFonts w:ascii="Calibri" w:cs="Calibri" w:eastAsia="Calibri" w:hAnsi="Calibri"/>
+              <w:b w:val="0"/>
+              <w:i w:val="0"/>
+              <w:smallCaps w:val="0"/>
+              <w:strike w:val="0"/>
+              <w:color w:val="000000"/>
+              <w:sz w:val="24"/>
+              <w:szCs w:val="24"/>
+              <w:u w:val="none"/>
+              <w:shd w:fill="auto" w:val="clear"/>
+              <w:vertAlign w:val="baseline"/>
+            </w:rPr>
           </w:pPr>
           <w:hyperlink w:anchor="_26in1rg">
             <w:r>
               <w:rPr>
+                <w:rFonts w:ascii="Calibri" w:cs="Calibri" w:eastAsia="Calibri" w:hAnsi="Calibri"/>
+                <w:b w:val="0"/>
+                <w:i w:val="0"/>
+                <w:smallCaps w:val="0"/>
+                <w:strike w:val="0"/>
+                <w:color w:val="000000"/>
+                <w:sz w:val="24"/>
+                <w:szCs w:val="24"/>
+                <w:u w:val="none"/>
+                <w:shd w:fill="auto" w:val="clear"/>
+                <w:vertAlign w:val="baseline"/>
                 <w:rtl w:val="0"/>
               </w:rPr>
               <w:t xml:space="preserve">Diagrama de Classes</w:t>
@@ -2038,6 +2589,17 @@
           </w:hyperlink>
           <w:r>
             <w:rPr>
+              <w:rFonts w:ascii="Calibri" w:cs="Calibri" w:eastAsia="Calibri" w:hAnsi="Calibri"/>
+              <w:b w:val="0"/>
+              <w:i w:val="0"/>
+              <w:smallCaps w:val="0"/>
+              <w:strike w:val="0"/>
+              <w:color w:val="000000"/>
+              <w:sz w:val="24"/>
+              <w:szCs w:val="24"/>
+              <w:u w:val="none"/>
+              <w:shd w:fill="auto" w:val="clear"/>
+              <w:vertAlign w:val="baseline"/>
               <w:rtl w:val="0"/>
             </w:rPr>
             <w:tab/>
@@ -2049,9 +2611,20 @@
           </w:r>
           <w:r>
             <w:rPr>
+              <w:rFonts w:ascii="Calibri" w:cs="Calibri" w:eastAsia="Calibri" w:hAnsi="Calibri"/>
+              <w:b w:val="0"/>
+              <w:i w:val="0"/>
+              <w:smallCaps w:val="0"/>
+              <w:strike w:val="0"/>
+              <w:color w:val="000000"/>
+              <w:sz w:val="24"/>
+              <w:szCs w:val="24"/>
+              <w:u w:val="none"/>
+              <w:shd w:fill="auto" w:val="clear"/>
+              <w:vertAlign w:val="baseline"/>
               <w:rtl w:val="0"/>
             </w:rPr>
-            <w:t xml:space="preserve">6</w:t>
+            <w:t xml:space="preserve">9</w:t>
           </w:r>
           <w:r>
             <w:fldChar w:fldCharType="end"/>
@@ -2069,11 +2642,34 @@
             </w:tabs>
             <w:spacing w:before="60" w:line="240" w:lineRule="auto"/>
             <w:ind w:left="360" w:firstLine="0"/>
-            <w:rPr/>
+            <w:rPr>
+              <w:rFonts w:ascii="Calibri" w:cs="Calibri" w:eastAsia="Calibri" w:hAnsi="Calibri"/>
+              <w:b w:val="0"/>
+              <w:i w:val="0"/>
+              <w:smallCaps w:val="0"/>
+              <w:strike w:val="0"/>
+              <w:color w:val="000000"/>
+              <w:sz w:val="24"/>
+              <w:szCs w:val="24"/>
+              <w:u w:val="none"/>
+              <w:shd w:fill="auto" w:val="clear"/>
+              <w:vertAlign w:val="baseline"/>
+            </w:rPr>
           </w:pPr>
           <w:hyperlink w:anchor="_lnxbz9">
             <w:r>
               <w:rPr>
+                <w:rFonts w:ascii="Calibri" w:cs="Calibri" w:eastAsia="Calibri" w:hAnsi="Calibri"/>
+                <w:b w:val="0"/>
+                <w:i w:val="0"/>
+                <w:smallCaps w:val="0"/>
+                <w:strike w:val="0"/>
+                <w:color w:val="000000"/>
+                <w:sz w:val="24"/>
+                <w:szCs w:val="24"/>
+                <w:u w:val="none"/>
+                <w:shd w:fill="auto" w:val="clear"/>
+                <w:vertAlign w:val="baseline"/>
                 <w:rtl w:val="0"/>
               </w:rPr>
               <w:t xml:space="preserve">Diagramas de Transição de Estados</w:t>
@@ -2081,6 +2677,17 @@
           </w:hyperlink>
           <w:r>
             <w:rPr>
+              <w:rFonts w:ascii="Calibri" w:cs="Calibri" w:eastAsia="Calibri" w:hAnsi="Calibri"/>
+              <w:b w:val="0"/>
+              <w:i w:val="0"/>
+              <w:smallCaps w:val="0"/>
+              <w:strike w:val="0"/>
+              <w:color w:val="000000"/>
+              <w:sz w:val="24"/>
+              <w:szCs w:val="24"/>
+              <w:u w:val="none"/>
+              <w:shd w:fill="auto" w:val="clear"/>
+              <w:vertAlign w:val="baseline"/>
               <w:rtl w:val="0"/>
             </w:rPr>
             <w:tab/>
@@ -2092,9 +2699,20 @@
           </w:r>
           <w:r>
             <w:rPr>
+              <w:rFonts w:ascii="Calibri" w:cs="Calibri" w:eastAsia="Calibri" w:hAnsi="Calibri"/>
+              <w:b w:val="0"/>
+              <w:i w:val="0"/>
+              <w:smallCaps w:val="0"/>
+              <w:strike w:val="0"/>
+              <w:color w:val="000000"/>
+              <w:sz w:val="24"/>
+              <w:szCs w:val="24"/>
+              <w:u w:val="none"/>
+              <w:shd w:fill="auto" w:val="clear"/>
+              <w:vertAlign w:val="baseline"/>
               <w:rtl w:val="0"/>
             </w:rPr>
-            <w:t xml:space="preserve">6</w:t>
+            <w:t xml:space="preserve">9</w:t>
           </w:r>
           <w:r>
             <w:fldChar w:fldCharType="end"/>
@@ -2112,12 +2730,34 @@
             </w:tabs>
             <w:spacing w:before="200" w:line="240" w:lineRule="auto"/>
             <w:ind w:left="0" w:firstLine="0"/>
-            <w:rPr/>
+            <w:rPr>
+              <w:rFonts w:ascii="Calibri" w:cs="Calibri" w:eastAsia="Calibri" w:hAnsi="Calibri"/>
+              <w:b w:val="1"/>
+              <w:i w:val="0"/>
+              <w:smallCaps w:val="0"/>
+              <w:strike w:val="0"/>
+              <w:color w:val="000000"/>
+              <w:sz w:val="24"/>
+              <w:szCs w:val="24"/>
+              <w:u w:val="none"/>
+              <w:shd w:fill="auto" w:val="clear"/>
+              <w:vertAlign w:val="baseline"/>
+            </w:rPr>
           </w:pPr>
           <w:hyperlink w:anchor="_35nkun2">
             <w:r>
               <w:rPr>
+                <w:rFonts w:ascii="Calibri" w:cs="Calibri" w:eastAsia="Calibri" w:hAnsi="Calibri"/>
                 <w:b w:val="1"/>
+                <w:i w:val="0"/>
+                <w:smallCaps w:val="0"/>
+                <w:strike w:val="0"/>
+                <w:color w:val="000000"/>
+                <w:sz w:val="24"/>
+                <w:szCs w:val="24"/>
+                <w:u w:val="none"/>
+                <w:shd w:fill="auto" w:val="clear"/>
+                <w:vertAlign w:val="baseline"/>
                 <w:rtl w:val="0"/>
               </w:rPr>
               <w:t xml:space="preserve">Implementação</w:t>
@@ -2125,7 +2765,17 @@
           </w:hyperlink>
           <w:r>
             <w:rPr>
+              <w:rFonts w:ascii="Calibri" w:cs="Calibri" w:eastAsia="Calibri" w:hAnsi="Calibri"/>
               <w:b w:val="1"/>
+              <w:i w:val="0"/>
+              <w:smallCaps w:val="0"/>
+              <w:strike w:val="0"/>
+              <w:color w:val="000000"/>
+              <w:sz w:val="24"/>
+              <w:szCs w:val="24"/>
+              <w:u w:val="none"/>
+              <w:shd w:fill="auto" w:val="clear"/>
+              <w:vertAlign w:val="baseline"/>
               <w:rtl w:val="0"/>
             </w:rPr>
             <w:tab/>
@@ -2137,10 +2787,20 @@
           </w:r>
           <w:r>
             <w:rPr>
+              <w:rFonts w:ascii="Calibri" w:cs="Calibri" w:eastAsia="Calibri" w:hAnsi="Calibri"/>
               <w:b w:val="1"/>
+              <w:i w:val="0"/>
+              <w:smallCaps w:val="0"/>
+              <w:strike w:val="0"/>
+              <w:color w:val="000000"/>
+              <w:sz w:val="24"/>
+              <w:szCs w:val="24"/>
+              <w:u w:val="none"/>
+              <w:shd w:fill="auto" w:val="clear"/>
+              <w:vertAlign w:val="baseline"/>
               <w:rtl w:val="0"/>
             </w:rPr>
-            <w:t xml:space="preserve">7</w:t>
+            <w:t xml:space="preserve">11</w:t>
           </w:r>
           <w:r>
             <w:fldChar w:fldCharType="end"/>
@@ -2158,11 +2818,34 @@
             </w:tabs>
             <w:spacing w:before="60" w:line="240" w:lineRule="auto"/>
             <w:ind w:left="360" w:firstLine="0"/>
-            <w:rPr/>
+            <w:rPr>
+              <w:rFonts w:ascii="Calibri" w:cs="Calibri" w:eastAsia="Calibri" w:hAnsi="Calibri"/>
+              <w:b w:val="0"/>
+              <w:i w:val="0"/>
+              <w:smallCaps w:val="0"/>
+              <w:strike w:val="0"/>
+              <w:color w:val="000000"/>
+              <w:sz w:val="24"/>
+              <w:szCs w:val="24"/>
+              <w:u w:val="none"/>
+              <w:shd w:fill="auto" w:val="clear"/>
+              <w:vertAlign w:val="baseline"/>
+            </w:rPr>
           </w:pPr>
           <w:hyperlink w:anchor="_1ksv4uv">
             <w:r>
               <w:rPr>
+                <w:rFonts w:ascii="Calibri" w:cs="Calibri" w:eastAsia="Calibri" w:hAnsi="Calibri"/>
+                <w:b w:val="0"/>
+                <w:i w:val="0"/>
+                <w:smallCaps w:val="0"/>
+                <w:strike w:val="0"/>
+                <w:color w:val="000000"/>
+                <w:sz w:val="24"/>
+                <w:szCs w:val="24"/>
+                <w:u w:val="none"/>
+                <w:shd w:fill="auto" w:val="clear"/>
+                <w:vertAlign w:val="baseline"/>
                 <w:rtl w:val="0"/>
               </w:rPr>
               <w:t xml:space="preserve">Código Fonte</w:t>
@@ -2170,6 +2853,17 @@
           </w:hyperlink>
           <w:r>
             <w:rPr>
+              <w:rFonts w:ascii="Calibri" w:cs="Calibri" w:eastAsia="Calibri" w:hAnsi="Calibri"/>
+              <w:b w:val="0"/>
+              <w:i w:val="0"/>
+              <w:smallCaps w:val="0"/>
+              <w:strike w:val="0"/>
+              <w:color w:val="000000"/>
+              <w:sz w:val="24"/>
+              <w:szCs w:val="24"/>
+              <w:u w:val="none"/>
+              <w:shd w:fill="auto" w:val="clear"/>
+              <w:vertAlign w:val="baseline"/>
               <w:rtl w:val="0"/>
             </w:rPr>
             <w:tab/>
@@ -2181,9 +2875,20 @@
           </w:r>
           <w:r>
             <w:rPr>
+              <w:rFonts w:ascii="Calibri" w:cs="Calibri" w:eastAsia="Calibri" w:hAnsi="Calibri"/>
+              <w:b w:val="0"/>
+              <w:i w:val="0"/>
+              <w:smallCaps w:val="0"/>
+              <w:strike w:val="0"/>
+              <w:color w:val="000000"/>
+              <w:sz w:val="24"/>
+              <w:szCs w:val="24"/>
+              <w:u w:val="none"/>
+              <w:shd w:fill="auto" w:val="clear"/>
+              <w:vertAlign w:val="baseline"/>
               <w:rtl w:val="0"/>
             </w:rPr>
-            <w:t xml:space="preserve">7</w:t>
+            <w:t xml:space="preserve">11</w:t>
           </w:r>
           <w:r>
             <w:fldChar w:fldCharType="end"/>
@@ -2201,12 +2906,34 @@
             </w:tabs>
             <w:spacing w:after="80" w:before="200" w:line="240" w:lineRule="auto"/>
             <w:ind w:left="0" w:firstLine="0"/>
-            <w:rPr/>
+            <w:rPr>
+              <w:rFonts w:ascii="Calibri" w:cs="Calibri" w:eastAsia="Calibri" w:hAnsi="Calibri"/>
+              <w:b w:val="1"/>
+              <w:i w:val="0"/>
+              <w:smallCaps w:val="0"/>
+              <w:strike w:val="0"/>
+              <w:color w:val="000000"/>
+              <w:sz w:val="24"/>
+              <w:szCs w:val="24"/>
+              <w:u w:val="none"/>
+              <w:shd w:fill="auto" w:val="clear"/>
+              <w:vertAlign w:val="baseline"/>
+            </w:rPr>
           </w:pPr>
           <w:hyperlink w:anchor="_44sinio">
             <w:r>
               <w:rPr>
+                <w:rFonts w:ascii="Calibri" w:cs="Calibri" w:eastAsia="Calibri" w:hAnsi="Calibri"/>
                 <w:b w:val="1"/>
+                <w:i w:val="0"/>
+                <w:smallCaps w:val="0"/>
+                <w:strike w:val="0"/>
+                <w:color w:val="000000"/>
+                <w:sz w:val="24"/>
+                <w:szCs w:val="24"/>
+                <w:u w:val="none"/>
+                <w:shd w:fill="auto" w:val="clear"/>
+                <w:vertAlign w:val="baseline"/>
                 <w:rtl w:val="0"/>
               </w:rPr>
               <w:t xml:space="preserve">Referências</w:t>
@@ -2214,7 +2941,17 @@
           </w:hyperlink>
           <w:r>
             <w:rPr>
+              <w:rFonts w:ascii="Calibri" w:cs="Calibri" w:eastAsia="Calibri" w:hAnsi="Calibri"/>
               <w:b w:val="1"/>
+              <w:i w:val="0"/>
+              <w:smallCaps w:val="0"/>
+              <w:strike w:val="0"/>
+              <w:color w:val="000000"/>
+              <w:sz w:val="24"/>
+              <w:szCs w:val="24"/>
+              <w:u w:val="none"/>
+              <w:shd w:fill="auto" w:val="clear"/>
+              <w:vertAlign w:val="baseline"/>
               <w:rtl w:val="0"/>
             </w:rPr>
             <w:tab/>
@@ -2226,10 +2963,20 @@
           </w:r>
           <w:r>
             <w:rPr>
+              <w:rFonts w:ascii="Calibri" w:cs="Calibri" w:eastAsia="Calibri" w:hAnsi="Calibri"/>
               <w:b w:val="1"/>
+              <w:i w:val="0"/>
+              <w:smallCaps w:val="0"/>
+              <w:strike w:val="0"/>
+              <w:color w:val="000000"/>
+              <w:sz w:val="24"/>
+              <w:szCs w:val="24"/>
+              <w:u w:val="none"/>
+              <w:shd w:fill="auto" w:val="clear"/>
+              <w:vertAlign w:val="baseline"/>
               <w:rtl w:val="0"/>
             </w:rPr>
-            <w:t xml:space="preserve">8</w:t>
+            <w:t xml:space="preserve">12</w:t>
           </w:r>
           <w:r>
             <w:fldChar w:fldCharType="end"/>
@@ -4961,12 +5708,12 @@
           <wp:inline distB="114300" distT="114300" distL="114300" distR="114300">
             <wp:extent cx="5612130" cy="4546600"/>
             <wp:effectExtent b="0" l="0" r="0" t="0"/>
-            <wp:docPr id="3" name="image3.png"/>
+            <wp:docPr id="6" name="image9.png"/>
             <a:graphic>
               <a:graphicData uri="http://schemas.openxmlformats.org/drawingml/2006/picture">
                 <pic:pic>
                   <pic:nvPicPr>
-                    <pic:cNvPr id="0" name="image3.png"/>
+                    <pic:cNvPr id="0" name="image9.png"/>
                     <pic:cNvPicPr preferRelativeResize="0"/>
                   </pic:nvPicPr>
                   <pic:blipFill>
@@ -5039,12 +5786,12 @@
           <wp:inline distB="114300" distT="114300" distL="114300" distR="114300">
             <wp:extent cx="5612130" cy="4533900"/>
             <wp:effectExtent b="0" l="0" r="0" t="0"/>
-            <wp:docPr id="2" name="image1.png"/>
+            <wp:docPr id="4" name="image6.png"/>
             <a:graphic>
               <a:graphicData uri="http://schemas.openxmlformats.org/drawingml/2006/picture">
                 <pic:pic>
                   <pic:nvPicPr>
-                    <pic:cNvPr id="0" name="image1.png"/>
+                    <pic:cNvPr id="0" name="image6.png"/>
                     <pic:cNvPicPr preferRelativeResize="0"/>
                   </pic:nvPicPr>
                   <pic:blipFill>
@@ -5076,6 +5823,18 @@
     </w:p>
     <w:p>
       <w:pPr>
+        <w:rPr>
+          <w:rFonts w:ascii="Arial" w:cs="Arial" w:eastAsia="Arial" w:hAnsi="Arial"/>
+        </w:rPr>
+      </w:pPr>
+      <w:r>
+        <w:rPr>
+          <w:rtl w:val="0"/>
+        </w:rPr>
+      </w:r>
+    </w:p>
+    <w:p>
+      <w:pPr>
         <w:pStyle w:val="Heading2"/>
         <w:numPr>
           <w:ilvl w:val="1"/>
@@ -5095,6 +5854,320 @@
     </w:p>
     <w:p>
       <w:pPr>
+        <w:ind w:left="0" w:firstLine="720"/>
+        <w:rPr/>
+      </w:pPr>
+      <w:r>
+        <w:rPr>
+          <w:rtl w:val="0"/>
+        </w:rPr>
+        <w:t xml:space="preserve">Como a maioria dos casos de uso do projeto são similares,  os diagramas de sequência foram reduzidos a apenas dois. O primeiro deles representa o caso de uso “Gerenciar produto”, e é o diagrama padrão que se aplica, também para os seguintes casos:</w:t>
+      </w:r>
+    </w:p>
+    <w:p>
+      <w:pPr>
+        <w:numPr>
+          <w:ilvl w:val="0"/>
+          <w:numId w:val="3"/>
+        </w:numPr>
+        <w:ind w:left="1440" w:hanging="360"/>
+        <w:rPr>
+          <w:u w:val="none"/>
+        </w:rPr>
+      </w:pPr>
+      <w:r>
+        <w:rPr>
+          <w:rtl w:val="0"/>
+        </w:rPr>
+        <w:t xml:space="preserve">Gerenciar estoque;</w:t>
+      </w:r>
+    </w:p>
+    <w:p>
+      <w:pPr>
+        <w:numPr>
+          <w:ilvl w:val="0"/>
+          <w:numId w:val="3"/>
+        </w:numPr>
+        <w:ind w:left="1440" w:hanging="360"/>
+        <w:rPr>
+          <w:u w:val="none"/>
+        </w:rPr>
+      </w:pPr>
+      <w:r>
+        <w:rPr>
+          <w:rtl w:val="0"/>
+        </w:rPr>
+        <w:t xml:space="preserve">Gerenciar funcionário;</w:t>
+      </w:r>
+    </w:p>
+    <w:p>
+      <w:pPr>
+        <w:numPr>
+          <w:ilvl w:val="0"/>
+          <w:numId w:val="3"/>
+        </w:numPr>
+        <w:ind w:left="1440" w:hanging="360"/>
+        <w:rPr>
+          <w:u w:val="none"/>
+        </w:rPr>
+      </w:pPr>
+      <w:r>
+        <w:rPr>
+          <w:rtl w:val="0"/>
+        </w:rPr>
+        <w:t xml:space="preserve">Gerenciar planta;</w:t>
+      </w:r>
+    </w:p>
+    <w:p>
+      <w:pPr>
+        <w:numPr>
+          <w:ilvl w:val="0"/>
+          <w:numId w:val="3"/>
+        </w:numPr>
+        <w:ind w:left="1440" w:hanging="360"/>
+        <w:rPr>
+          <w:u w:val="none"/>
+        </w:rPr>
+      </w:pPr>
+      <w:r>
+        <w:rPr>
+          <w:rtl w:val="0"/>
+        </w:rPr>
+        <w:t xml:space="preserve">Gerenciar </w:t>
+      </w:r>
+      <w:r>
+        <w:rPr>
+          <w:rtl w:val="0"/>
+        </w:rPr>
+        <w:t xml:space="preserve">cliente.</w:t>
+      </w:r>
+      <w:r>
+        <w:rPr>
+          <w:rtl w:val="0"/>
+        </w:rPr>
+      </w:r>
+    </w:p>
+    <w:p>
+      <w:pPr>
+        <w:rPr/>
+      </w:pPr>
+      <w:r>
+        <w:rPr>
+          <w:rtl w:val="0"/>
+        </w:rPr>
+        <w:tab/>
+        <w:t xml:space="preserve">Os cenários de sucesso e de erro foram englobados na resposta do Sistema Gerenciador de Banco de Dados.</w:t>
+      </w:r>
+      <w:r>
+        <w:rPr>
+          <w:rtl w:val="0"/>
+        </w:rPr>
+      </w:r>
+    </w:p>
+    <w:p>
+      <w:pPr>
+        <w:ind w:left="576" w:firstLine="0"/>
+        <w:jc w:val="center"/>
+        <w:rPr/>
+      </w:pPr>
+      <w:r>
+        <w:rPr/>
+        <w:drawing>
+          <wp:inline distB="114300" distT="114300" distL="114300" distR="114300">
+            <wp:extent cx="5612130" cy="4381500"/>
+            <wp:effectExtent b="0" l="0" r="0" t="0"/>
+            <wp:docPr id="10" name="image1.png"/>
+            <a:graphic>
+              <a:graphicData uri="http://schemas.openxmlformats.org/drawingml/2006/picture">
+                <pic:pic>
+                  <pic:nvPicPr>
+                    <pic:cNvPr id="0" name="image1.png"/>
+                    <pic:cNvPicPr preferRelativeResize="0"/>
+                  </pic:nvPicPr>
+                  <pic:blipFill>
+                    <a:blip r:embed="rId12"/>
+                    <a:srcRect b="0" l="0" r="0" t="0"/>
+                    <a:stretch>
+                      <a:fillRect/>
+                    </a:stretch>
+                  </pic:blipFill>
+                  <pic:spPr>
+                    <a:xfrm>
+                      <a:off x="0" y="0"/>
+                      <a:ext cx="5612130" cy="4381500"/>
+                    </a:xfrm>
+                    <a:prstGeom prst="rect"/>
+                    <a:ln/>
+                  </pic:spPr>
+                </pic:pic>
+              </a:graphicData>
+            </a:graphic>
+          </wp:inline>
+        </w:drawing>
+      </w:r>
+      <w:r>
+        <w:rPr>
+          <w:rtl w:val="0"/>
+        </w:rPr>
+      </w:r>
+    </w:p>
+    <w:p>
+      <w:pPr>
+        <w:ind w:left="576" w:firstLine="0"/>
+        <w:jc w:val="both"/>
+        <w:rPr/>
+      </w:pPr>
+      <w:r>
+        <w:rPr>
+          <w:rtl w:val="0"/>
+        </w:rPr>
+      </w:r>
+    </w:p>
+    <w:p>
+      <w:pPr>
+        <w:ind w:left="0" w:firstLine="720"/>
+        <w:jc w:val="both"/>
+        <w:rPr/>
+      </w:pPr>
+      <w:r>
+        <w:rPr>
+          <w:rtl w:val="0"/>
+        </w:rPr>
+        <w:t xml:space="preserve">A seguir, são apresentados dois diagramas de sequência que representam duas situações para  o mesmo conjunto de casos de uso. Os casos de uso em questão são o “Gerenciar venda”, e todos os seus derivados. </w:t>
+      </w:r>
+    </w:p>
+    <w:p>
+      <w:pPr>
+        <w:ind w:left="0" w:firstLine="720"/>
+        <w:jc w:val="both"/>
+        <w:rPr/>
+      </w:pPr>
+      <w:r>
+        <w:rPr>
+          <w:rtl w:val="0"/>
+        </w:rPr>
+        <w:t xml:space="preserve">A primeira situação é a de sucesso:</w:t>
+      </w:r>
+    </w:p>
+    <w:p>
+      <w:pPr>
+        <w:ind w:left="576" w:firstLine="0"/>
+        <w:jc w:val="center"/>
+        <w:rPr/>
+      </w:pPr>
+      <w:r>
+        <w:rPr/>
+        <w:drawing>
+          <wp:inline distB="114300" distT="114300" distL="114300" distR="114300">
+            <wp:extent cx="5612130" cy="4927600"/>
+            <wp:effectExtent b="0" l="0" r="0" t="0"/>
+            <wp:docPr id="9" name="image10.png"/>
+            <a:graphic>
+              <a:graphicData uri="http://schemas.openxmlformats.org/drawingml/2006/picture">
+                <pic:pic>
+                  <pic:nvPicPr>
+                    <pic:cNvPr id="0" name="image10.png"/>
+                    <pic:cNvPicPr preferRelativeResize="0"/>
+                  </pic:nvPicPr>
+                  <pic:blipFill>
+                    <a:blip r:embed="rId13"/>
+                    <a:srcRect b="0" l="0" r="0" t="0"/>
+                    <a:stretch>
+                      <a:fillRect/>
+                    </a:stretch>
+                  </pic:blipFill>
+                  <pic:spPr>
+                    <a:xfrm>
+                      <a:off x="0" y="0"/>
+                      <a:ext cx="5612130" cy="4927600"/>
+                    </a:xfrm>
+                    <a:prstGeom prst="rect"/>
+                    <a:ln/>
+                  </pic:spPr>
+                </pic:pic>
+              </a:graphicData>
+            </a:graphic>
+          </wp:inline>
+        </w:drawing>
+      </w:r>
+      <w:r>
+        <w:rPr>
+          <w:rtl w:val="0"/>
+        </w:rPr>
+      </w:r>
+    </w:p>
+    <w:p>
+      <w:pPr>
+        <w:ind w:left="576" w:firstLine="0"/>
+        <w:rPr/>
+      </w:pPr>
+      <w:r>
+        <w:rPr>
+          <w:rtl w:val="0"/>
+        </w:rPr>
+      </w:r>
+    </w:p>
+    <w:p>
+      <w:pPr>
+        <w:ind w:left="576" w:firstLine="0"/>
+        <w:rPr/>
+      </w:pPr>
+      <w:r>
+        <w:rPr>
+          <w:rtl w:val="0"/>
+        </w:rPr>
+        <w:t xml:space="preserve">A segunda situação, apresentada a seguir, é a situação de erro:</w:t>
+      </w:r>
+    </w:p>
+    <w:p>
+      <w:pPr>
+        <w:ind w:left="576" w:firstLine="0"/>
+        <w:jc w:val="center"/>
+        <w:rPr/>
+      </w:pPr>
+      <w:r>
+        <w:rPr/>
+        <w:drawing>
+          <wp:inline distB="114300" distT="114300" distL="114300" distR="114300">
+            <wp:extent cx="4344353" cy="2824935"/>
+            <wp:effectExtent b="0" l="0" r="0" t="0"/>
+            <wp:docPr id="5" name="image8.png"/>
+            <a:graphic>
+              <a:graphicData uri="http://schemas.openxmlformats.org/drawingml/2006/picture">
+                <pic:pic>
+                  <pic:nvPicPr>
+                    <pic:cNvPr id="0" name="image8.png"/>
+                    <pic:cNvPicPr preferRelativeResize="0"/>
+                  </pic:nvPicPr>
+                  <pic:blipFill>
+                    <a:blip r:embed="rId14"/>
+                    <a:srcRect b="0" l="0" r="0" t="0"/>
+                    <a:stretch>
+                      <a:fillRect/>
+                    </a:stretch>
+                  </pic:blipFill>
+                  <pic:spPr>
+                    <a:xfrm>
+                      <a:off x="0" y="0"/>
+                      <a:ext cx="4344353" cy="2824935"/>
+                    </a:xfrm>
+                    <a:prstGeom prst="rect"/>
+                    <a:ln/>
+                  </pic:spPr>
+                </pic:pic>
+              </a:graphicData>
+            </a:graphic>
+          </wp:inline>
+        </w:drawing>
+      </w:r>
+      <w:r>
+        <w:rPr>
+          <w:rtl w:val="0"/>
+        </w:rPr>
+      </w:r>
+    </w:p>
+    <w:p>
+      <w:pPr>
         <w:rPr/>
       </w:pPr>
       <w:r>
@@ -5134,6 +6207,61 @@
     </w:p>
     <w:p>
       <w:pPr>
+        <w:rPr/>
+      </w:pPr>
+      <w:r>
+        <w:rPr/>
+        <w:drawing>
+          <wp:inline distB="114300" distT="114300" distL="114300" distR="114300">
+            <wp:extent cx="5612130" cy="4978400"/>
+            <wp:effectExtent b="0" l="0" r="0" t="0"/>
+            <wp:docPr id="2" name="image2.png"/>
+            <a:graphic>
+              <a:graphicData uri="http://schemas.openxmlformats.org/drawingml/2006/picture">
+                <pic:pic>
+                  <pic:nvPicPr>
+                    <pic:cNvPr id="0" name="image2.png"/>
+                    <pic:cNvPicPr preferRelativeResize="0"/>
+                  </pic:nvPicPr>
+                  <pic:blipFill>
+                    <a:blip r:embed="rId15"/>
+                    <a:srcRect b="0" l="0" r="0" t="0"/>
+                    <a:stretch>
+                      <a:fillRect/>
+                    </a:stretch>
+                  </pic:blipFill>
+                  <pic:spPr>
+                    <a:xfrm>
+                      <a:off x="0" y="0"/>
+                      <a:ext cx="5612130" cy="4978400"/>
+                    </a:xfrm>
+                    <a:prstGeom prst="rect"/>
+                    <a:ln/>
+                  </pic:spPr>
+                </pic:pic>
+              </a:graphicData>
+            </a:graphic>
+          </wp:inline>
+        </w:drawing>
+      </w:r>
+      <w:r>
+        <w:rPr>
+          <w:rtl w:val="0"/>
+        </w:rPr>
+      </w:r>
+    </w:p>
+    <w:p>
+      <w:pPr>
+        <w:rPr/>
+      </w:pPr>
+      <w:r>
+        <w:rPr>
+          <w:rtl w:val="0"/>
+        </w:rPr>
+      </w:r>
+    </w:p>
+    <w:p>
+      <w:pPr>
         <w:pStyle w:val="Heading2"/>
         <w:numPr>
           <w:ilvl w:val="1"/>
@@ -5153,8 +6281,174 @@
     </w:p>
     <w:p>
       <w:pPr>
+        <w:jc w:val="both"/>
         <w:rPr/>
       </w:pPr>
+      <w:r>
+        <w:rPr>
+          <w:rtl w:val="0"/>
+        </w:rPr>
+        <w:tab/>
+        <w:t xml:space="preserve">Para evitar repetição desnecessária, visto que os casos de uso são muito similares, os diagramas de </w:t>
+      </w:r>
+      <w:r>
+        <w:rPr>
+          <w:rtl w:val="0"/>
+        </w:rPr>
+        <w:t xml:space="preserve">Transição</w:t>
+      </w:r>
+      <w:r>
+        <w:rPr>
+          <w:rtl w:val="0"/>
+        </w:rPr>
+        <w:t xml:space="preserve"> de </w:t>
+      </w:r>
+      <w:r>
+        <w:rPr>
+          <w:rtl w:val="0"/>
+        </w:rPr>
+        <w:t xml:space="preserve">Estados</w:t>
+      </w:r>
+      <w:r>
+        <w:rPr>
+          <w:rtl w:val="0"/>
+        </w:rPr>
+        <w:t xml:space="preserve"> foram limitados a apenas dois, que podem representar os diagramas dos outros casos de uso.</w:t>
+      </w:r>
+    </w:p>
+    <w:p>
+      <w:pPr>
+        <w:jc w:val="both"/>
+        <w:rPr/>
+      </w:pPr>
+      <w:r>
+        <w:rPr>
+          <w:rtl w:val="0"/>
+        </w:rPr>
+        <w:tab/>
+        <w:t xml:space="preserve">A seguir, é apresentado o diagrama de transição de Estados para o caso de uso “Gerenciar venda” e seus derivados.</w:t>
+      </w:r>
+    </w:p>
+    <w:p>
+      <w:pPr>
+        <w:rPr/>
+      </w:pPr>
+      <w:r>
+        <w:rPr>
+          <w:rtl w:val="0"/>
+        </w:rPr>
+      </w:r>
+    </w:p>
+    <w:p>
+      <w:pPr>
+        <w:jc w:val="center"/>
+        <w:rPr/>
+      </w:pPr>
+      <w:r>
+        <w:rPr/>
+        <w:drawing>
+          <wp:inline distB="114300" distT="114300" distL="114300" distR="114300">
+            <wp:extent cx="5915978" cy="3425558"/>
+            <wp:effectExtent b="0" l="0" r="0" t="0"/>
+            <wp:docPr id="3" name="image5.png"/>
+            <a:graphic>
+              <a:graphicData uri="http://schemas.openxmlformats.org/drawingml/2006/picture">
+                <pic:pic>
+                  <pic:nvPicPr>
+                    <pic:cNvPr id="0" name="image5.png"/>
+                    <pic:cNvPicPr preferRelativeResize="0"/>
+                  </pic:nvPicPr>
+                  <pic:blipFill>
+                    <a:blip r:embed="rId16"/>
+                    <a:srcRect b="0" l="0" r="0" t="0"/>
+                    <a:stretch>
+                      <a:fillRect/>
+                    </a:stretch>
+                  </pic:blipFill>
+                  <pic:spPr>
+                    <a:xfrm>
+                      <a:off x="0" y="0"/>
+                      <a:ext cx="5915978" cy="3425558"/>
+                    </a:xfrm>
+                    <a:prstGeom prst="rect"/>
+                    <a:ln/>
+                  </pic:spPr>
+                </pic:pic>
+              </a:graphicData>
+            </a:graphic>
+          </wp:inline>
+        </w:drawing>
+      </w:r>
+      <w:r>
+        <w:rPr>
+          <w:rtl w:val="0"/>
+        </w:rPr>
+      </w:r>
+    </w:p>
+    <w:p>
+      <w:pPr>
+        <w:jc w:val="both"/>
+        <w:rPr/>
+      </w:pPr>
+      <w:r>
+        <w:rPr>
+          <w:rtl w:val="0"/>
+        </w:rPr>
+      </w:r>
+    </w:p>
+    <w:p>
+      <w:pPr>
+        <w:ind w:firstLine="720"/>
+        <w:jc w:val="both"/>
+        <w:rPr/>
+      </w:pPr>
+      <w:r>
+        <w:rPr>
+          <w:rtl w:val="0"/>
+        </w:rPr>
+        <w:t xml:space="preserve">A seguir, é apresentado o diagrama de Transição de Estados para o caso de uso “Gerenciar produto”, que pode ser interpretado como um diagrama geral, visto que seu uso é similar aos outros casos de uso.</w:t>
+      </w:r>
+    </w:p>
+    <w:p>
+      <w:pPr>
+        <w:jc w:val="center"/>
+        <w:rPr/>
+      </w:pPr>
+      <w:r>
+        <w:rPr/>
+        <w:drawing>
+          <wp:inline distB="114300" distT="114300" distL="114300" distR="114300">
+            <wp:extent cx="6020753" cy="3475477"/>
+            <wp:effectExtent b="0" l="0" r="0" t="0"/>
+            <wp:docPr id="7" name="image4.png"/>
+            <a:graphic>
+              <a:graphicData uri="http://schemas.openxmlformats.org/drawingml/2006/picture">
+                <pic:pic>
+                  <pic:nvPicPr>
+                    <pic:cNvPr id="0" name="image4.png"/>
+                    <pic:cNvPicPr preferRelativeResize="0"/>
+                  </pic:nvPicPr>
+                  <pic:blipFill>
+                    <a:blip r:embed="rId17"/>
+                    <a:srcRect b="0" l="0" r="0" t="0"/>
+                    <a:stretch>
+                      <a:fillRect/>
+                    </a:stretch>
+                  </pic:blipFill>
+                  <pic:spPr>
+                    <a:xfrm>
+                      <a:off x="0" y="0"/>
+                      <a:ext cx="6020753" cy="3475477"/>
+                    </a:xfrm>
+                    <a:prstGeom prst="rect"/>
+                    <a:ln/>
+                  </pic:spPr>
+                </pic:pic>
+              </a:graphicData>
+            </a:graphic>
+          </wp:inline>
+        </w:drawing>
+      </w:r>
       <w:r>
         <w:rPr>
           <w:rtl w:val="0"/>
@@ -5234,15 +6528,22 @@
         </w:rPr>
         <w:t xml:space="preserve">As classes a seguir definem o código fonte referente a implementação em linguagem Java. Estas estão disponíveis no repositório: </w:t>
       </w:r>
-      <w:hyperlink r:id="rId12">
+      <w:hyperlink r:id="rId18">
         <w:r>
           <w:rPr>
+            <w:color w:val="1155cc"/>
             <w:u w:val="single"/>
             <w:rtl w:val="0"/>
           </w:rPr>
-          <w:t xml:space="preserve">https://github.com/repo/sigla</w:t>
+          <w:t xml:space="preserve">https://github.com/guguiness/SCF-modelagem-de-software</w:t>
         </w:r>
       </w:hyperlink>
+      <w:r>
+        <w:rPr>
+          <w:rtl w:val="0"/>
+        </w:rPr>
+        <w:t xml:space="preserve">.</w:t>
+      </w:r>
       <w:r>
         <w:rPr>
           <w:rtl w:val="0"/>
@@ -5285,24 +6586,9 @@
       </w:pPr>
       <w:r>
         <w:rPr>
-          <w:rFonts w:ascii="Calibri" w:cs="Calibri" w:eastAsia="Calibri" w:hAnsi="Calibri"/>
-          <w:b w:val="0"/>
-          <w:i w:val="0"/>
-          <w:smallCaps w:val="0"/>
-          <w:strike w:val="0"/>
-          <w:sz w:val="24"/>
-          <w:szCs w:val="24"/>
-          <w:u w:val="none"/>
-          <w:shd w:fill="auto" w:val="clear"/>
-          <w:vertAlign w:val="baseline"/>
-          <w:rtl w:val="0"/>
-        </w:rPr>
-        <w:t xml:space="preserve">CtrlProduto</w:t>
-      </w:r>
-      <w:r>
-        <w:rPr>
-          <w:rtl w:val="0"/>
-        </w:rPr>
+          <w:rtl w:val="0"/>
+        </w:rPr>
+        <w:t xml:space="preserve">Cliente</w:t>
       </w:r>
     </w:p>
     <w:p>
@@ -5326,23 +6612,15 @@
         <w:spacing w:after="0" w:before="0" w:line="240" w:lineRule="auto"/>
         <w:ind w:left="720" w:right="0" w:hanging="360"/>
         <w:jc w:val="both"/>
-        <w:rPr/>
-      </w:pPr>
-      <w:r>
-        <w:rPr>
-          <w:rFonts w:ascii="Calibri" w:cs="Calibri" w:eastAsia="Calibri" w:hAnsi="Calibri"/>
-          <w:b w:val="0"/>
-          <w:i w:val="0"/>
-          <w:smallCaps w:val="0"/>
-          <w:strike w:val="0"/>
-          <w:sz w:val="24"/>
-          <w:szCs w:val="24"/>
+        <w:rPr>
           <w:u w:val="none"/>
-          <w:shd w:fill="auto" w:val="clear"/>
-          <w:vertAlign w:val="baseline"/>
-          <w:rtl w:val="0"/>
-        </w:rPr>
-        <w:t xml:space="preserve">Produto</w:t>
+        </w:rPr>
+      </w:pPr>
+      <w:r>
+        <w:rPr>
+          <w:rtl w:val="0"/>
+        </w:rPr>
+        <w:t xml:space="preserve">Endereco</w:t>
       </w:r>
     </w:p>
     <w:p>
@@ -5366,28 +6644,15 @@
         <w:spacing w:after="0" w:before="0" w:line="240" w:lineRule="auto"/>
         <w:ind w:left="720" w:right="0" w:hanging="360"/>
         <w:jc w:val="both"/>
-        <w:rPr/>
-      </w:pPr>
-      <w:r>
-        <w:rPr>
-          <w:rFonts w:ascii="Calibri" w:cs="Calibri" w:eastAsia="Calibri" w:hAnsi="Calibri"/>
-          <w:b w:val="0"/>
-          <w:i w:val="0"/>
-          <w:smallCaps w:val="0"/>
-          <w:strike w:val="0"/>
-          <w:sz w:val="24"/>
-          <w:szCs w:val="24"/>
+        <w:rPr>
           <w:u w:val="none"/>
-          <w:shd w:fill="auto" w:val="clear"/>
-          <w:vertAlign w:val="baseline"/>
-          <w:rtl w:val="0"/>
-        </w:rPr>
-        <w:t xml:space="preserve">DAOProduto</w:t>
-      </w:r>
-      <w:r>
-        <w:rPr>
-          <w:rtl w:val="0"/>
-        </w:rPr>
+        </w:rPr>
+      </w:pPr>
+      <w:r>
+        <w:rPr>
+          <w:rtl w:val="0"/>
+        </w:rPr>
+        <w:t xml:space="preserve">Estoque</w:t>
       </w:r>
     </w:p>
     <w:p>
@@ -5411,28 +6676,15 @@
         <w:spacing w:after="0" w:before="0" w:line="240" w:lineRule="auto"/>
         <w:ind w:left="720" w:right="0" w:hanging="360"/>
         <w:jc w:val="both"/>
-        <w:rPr/>
-      </w:pPr>
-      <w:r>
-        <w:rPr>
-          <w:rFonts w:ascii="Calibri" w:cs="Calibri" w:eastAsia="Calibri" w:hAnsi="Calibri"/>
-          <w:b w:val="0"/>
-          <w:i w:val="0"/>
-          <w:smallCaps w:val="0"/>
-          <w:strike w:val="0"/>
-          <w:sz w:val="24"/>
-          <w:szCs w:val="24"/>
+        <w:rPr>
           <w:u w:val="none"/>
-          <w:shd w:fill="auto" w:val="clear"/>
-          <w:vertAlign w:val="baseline"/>
-          <w:rtl w:val="0"/>
-        </w:rPr>
-        <w:t xml:space="preserve">CadastroProduto</w:t>
-      </w:r>
-      <w:r>
-        <w:rPr>
-          <w:rtl w:val="0"/>
-        </w:rPr>
+        </w:rPr>
+      </w:pPr>
+      <w:r>
+        <w:rPr>
+          <w:rtl w:val="0"/>
+        </w:rPr>
+        <w:t xml:space="preserve">Funcionario</w:t>
       </w:r>
     </w:p>
     <w:p>
@@ -5456,23 +6708,182 @@
         <w:spacing w:after="0" w:before="0" w:line="240" w:lineRule="auto"/>
         <w:ind w:left="720" w:right="0" w:hanging="360"/>
         <w:jc w:val="both"/>
-        <w:rPr/>
-      </w:pPr>
-      <w:r>
-        <w:rPr>
-          <w:rFonts w:ascii="Calibri" w:cs="Calibri" w:eastAsia="Calibri" w:hAnsi="Calibri"/>
-          <w:b w:val="0"/>
-          <w:i w:val="0"/>
-          <w:smallCaps w:val="0"/>
-          <w:strike w:val="0"/>
-          <w:sz w:val="24"/>
-          <w:szCs w:val="24"/>
+        <w:rPr>
           <w:u w:val="none"/>
-          <w:shd w:fill="auto" w:val="clear"/>
-          <w:vertAlign w:val="baseline"/>
-          <w:rtl w:val="0"/>
-        </w:rPr>
-        <w:t xml:space="preserve">...</w:t>
+        </w:rPr>
+      </w:pPr>
+      <w:r>
+        <w:rPr>
+          <w:rtl w:val="0"/>
+        </w:rPr>
+        <w:t xml:space="preserve">Listar</w:t>
+      </w:r>
+    </w:p>
+    <w:p>
+      <w:pPr>
+        <w:keepNext w:val="0"/>
+        <w:keepLines w:val="0"/>
+        <w:pageBreakBefore w:val="0"/>
+        <w:widowControl w:val="1"/>
+        <w:numPr>
+          <w:ilvl w:val="0"/>
+          <w:numId w:val="1"/>
+        </w:numPr>
+        <w:pBdr>
+          <w:top w:space="0" w:sz="0" w:val="nil"/>
+          <w:left w:space="0" w:sz="0" w:val="nil"/>
+          <w:bottom w:space="0" w:sz="0" w:val="nil"/>
+          <w:right w:space="0" w:sz="0" w:val="nil"/>
+          <w:between w:space="0" w:sz="0" w:val="nil"/>
+        </w:pBdr>
+        <w:shd w:fill="auto" w:val="clear"/>
+        <w:spacing w:after="0" w:before="0" w:line="240" w:lineRule="auto"/>
+        <w:ind w:left="720" w:right="0" w:hanging="360"/>
+        <w:jc w:val="both"/>
+        <w:rPr>
+          <w:u w:val="none"/>
+        </w:rPr>
+      </w:pPr>
+      <w:r>
+        <w:rPr>
+          <w:rtl w:val="0"/>
+        </w:rPr>
+        <w:t xml:space="preserve">Pessoa</w:t>
+      </w:r>
+    </w:p>
+    <w:p>
+      <w:pPr>
+        <w:keepNext w:val="0"/>
+        <w:keepLines w:val="0"/>
+        <w:pageBreakBefore w:val="0"/>
+        <w:widowControl w:val="1"/>
+        <w:numPr>
+          <w:ilvl w:val="0"/>
+          <w:numId w:val="1"/>
+        </w:numPr>
+        <w:pBdr>
+          <w:top w:space="0" w:sz="0" w:val="nil"/>
+          <w:left w:space="0" w:sz="0" w:val="nil"/>
+          <w:bottom w:space="0" w:sz="0" w:val="nil"/>
+          <w:right w:space="0" w:sz="0" w:val="nil"/>
+          <w:between w:space="0" w:sz="0" w:val="nil"/>
+        </w:pBdr>
+        <w:shd w:fill="auto" w:val="clear"/>
+        <w:spacing w:after="0" w:before="0" w:line="240" w:lineRule="auto"/>
+        <w:ind w:left="720" w:right="0" w:hanging="360"/>
+        <w:jc w:val="both"/>
+        <w:rPr>
+          <w:b w:val="1"/>
+        </w:rPr>
+      </w:pPr>
+      <w:r>
+        <w:rPr>
+          <w:b w:val="1"/>
+          <w:rtl w:val="0"/>
+        </w:rPr>
+        <w:t xml:space="preserve">Planta</w:t>
+      </w:r>
+    </w:p>
+    <w:p>
+      <w:pPr>
+        <w:keepNext w:val="0"/>
+        <w:keepLines w:val="0"/>
+        <w:pageBreakBefore w:val="0"/>
+        <w:widowControl w:val="1"/>
+        <w:numPr>
+          <w:ilvl w:val="0"/>
+          <w:numId w:val="1"/>
+        </w:numPr>
+        <w:pBdr>
+          <w:top w:space="0" w:sz="0" w:val="nil"/>
+          <w:left w:space="0" w:sz="0" w:val="nil"/>
+          <w:bottom w:space="0" w:sz="0" w:val="nil"/>
+          <w:right w:space="0" w:sz="0" w:val="nil"/>
+          <w:between w:space="0" w:sz="0" w:val="nil"/>
+        </w:pBdr>
+        <w:shd w:fill="auto" w:val="clear"/>
+        <w:spacing w:after="0" w:before="0" w:line="240" w:lineRule="auto"/>
+        <w:ind w:left="720" w:right="0" w:hanging="360"/>
+        <w:jc w:val="both"/>
+        <w:rPr>
+          <w:b w:val="1"/>
+        </w:rPr>
+      </w:pPr>
+      <w:r>
+        <w:rPr>
+          <w:b w:val="1"/>
+          <w:rtl w:val="0"/>
+        </w:rPr>
+        <w:t xml:space="preserve">Produto</w:t>
+      </w:r>
+    </w:p>
+    <w:p>
+      <w:pPr>
+        <w:keepNext w:val="0"/>
+        <w:keepLines w:val="0"/>
+        <w:pageBreakBefore w:val="0"/>
+        <w:widowControl w:val="1"/>
+        <w:numPr>
+          <w:ilvl w:val="0"/>
+          <w:numId w:val="1"/>
+        </w:numPr>
+        <w:pBdr>
+          <w:top w:space="0" w:sz="0" w:val="nil"/>
+          <w:left w:space="0" w:sz="0" w:val="nil"/>
+          <w:bottom w:space="0" w:sz="0" w:val="nil"/>
+          <w:right w:space="0" w:sz="0" w:val="nil"/>
+          <w:between w:space="0" w:sz="0" w:val="nil"/>
+        </w:pBdr>
+        <w:shd w:fill="auto" w:val="clear"/>
+        <w:spacing w:after="0" w:before="0" w:line="240" w:lineRule="auto"/>
+        <w:ind w:left="720" w:right="0" w:hanging="360"/>
+        <w:jc w:val="both"/>
+        <w:rPr>
+          <w:u w:val="none"/>
+        </w:rPr>
+      </w:pPr>
+      <w:r>
+        <w:rPr>
+          <w:rtl w:val="0"/>
+        </w:rPr>
+        <w:t xml:space="preserve">ProjetoFloricultura</w:t>
+      </w:r>
+    </w:p>
+    <w:p>
+      <w:pPr>
+        <w:keepNext w:val="0"/>
+        <w:keepLines w:val="0"/>
+        <w:pageBreakBefore w:val="0"/>
+        <w:widowControl w:val="1"/>
+        <w:numPr>
+          <w:ilvl w:val="0"/>
+          <w:numId w:val="1"/>
+        </w:numPr>
+        <w:pBdr>
+          <w:top w:space="0" w:sz="0" w:val="nil"/>
+          <w:left w:space="0" w:sz="0" w:val="nil"/>
+          <w:bottom w:space="0" w:sz="0" w:val="nil"/>
+          <w:right w:space="0" w:sz="0" w:val="nil"/>
+          <w:between w:space="0" w:sz="0" w:val="nil"/>
+        </w:pBdr>
+        <w:shd w:fill="auto" w:val="clear"/>
+        <w:spacing w:after="0" w:before="0" w:line="240" w:lineRule="auto"/>
+        <w:ind w:left="720" w:right="0" w:hanging="360"/>
+        <w:jc w:val="both"/>
+        <w:rPr>
+          <w:u w:val="none"/>
+        </w:rPr>
+      </w:pPr>
+      <w:r>
+        <w:rPr>
+          <w:rtl w:val="0"/>
+        </w:rPr>
+        <w:t xml:space="preserve">Vendas</w:t>
+      </w:r>
+      <w:r>
+        <w:rPr>
+          <w:rtl w:val="0"/>
+        </w:rPr>
       </w:r>
     </w:p>
     <w:p>
@@ -5526,6 +6937,16 @@
     </w:p>
     <w:p>
       <w:pPr>
+        <w:rPr/>
+      </w:pPr>
+      <w:r>
+        <w:rPr>
+          <w:rtl w:val="0"/>
+        </w:rPr>
+      </w:r>
+    </w:p>
+    <w:p>
+      <w:pPr>
         <w:spacing w:after="240" w:lineRule="auto"/>
         <w:rPr>
           <w:rFonts w:ascii="Roboto" w:cs="Roboto" w:eastAsia="Roboto" w:hAnsi="Roboto"/>
@@ -5536,7 +6957,7 @@
           <w:rFonts w:ascii="Roboto" w:cs="Roboto" w:eastAsia="Roboto" w:hAnsi="Roboto"/>
           <w:rtl w:val="0"/>
         </w:rPr>
-        <w:t xml:space="preserve">FREDERIC, Georges. </w:t>
+        <w:t xml:space="preserve">FERRASA, Adriano. </w:t>
       </w:r>
       <w:r>
         <w:rPr>
@@ -5544,6 +6965,131 @@
           <w:b w:val="1"/>
           <w:rtl w:val="0"/>
         </w:rPr>
+        <w:t xml:space="preserve">Diagrama de Caso de Uso. </w:t>
+      </w:r>
+      <w:r>
+        <w:rPr>
+          <w:rFonts w:ascii="Roboto" w:cs="Roboto" w:eastAsia="Roboto" w:hAnsi="Roboto"/>
+          <w:rtl w:val="0"/>
+        </w:rPr>
+        <w:t xml:space="preserve">Ponta Grossa, 2022. Apresentação de slides.</w:t>
+      </w:r>
+    </w:p>
+    <w:p>
+      <w:pPr>
+        <w:spacing w:after="240" w:lineRule="auto"/>
+        <w:rPr>
+          <w:rFonts w:ascii="Roboto" w:cs="Roboto" w:eastAsia="Roboto" w:hAnsi="Roboto"/>
+        </w:rPr>
+      </w:pPr>
+      <w:r>
+        <w:rPr>
+          <w:rFonts w:ascii="Roboto" w:cs="Roboto" w:eastAsia="Roboto" w:hAnsi="Roboto"/>
+          <w:rtl w:val="0"/>
+        </w:rPr>
+        <w:t xml:space="preserve">FERRASA, Adriano. </w:t>
+      </w:r>
+      <w:r>
+        <w:rPr>
+          <w:rFonts w:ascii="Roboto" w:cs="Roboto" w:eastAsia="Roboto" w:hAnsi="Roboto"/>
+          <w:b w:val="1"/>
+          <w:rtl w:val="0"/>
+        </w:rPr>
+        <w:t xml:space="preserve">Diagrama de Classes. </w:t>
+      </w:r>
+      <w:r>
+        <w:rPr>
+          <w:rFonts w:ascii="Roboto" w:cs="Roboto" w:eastAsia="Roboto" w:hAnsi="Roboto"/>
+          <w:rtl w:val="0"/>
+        </w:rPr>
+        <w:t xml:space="preserve">Ponta Grossa, 2022. Apresentação de slides.</w:t>
+      </w:r>
+    </w:p>
+    <w:p>
+      <w:pPr>
+        <w:spacing w:after="240" w:lineRule="auto"/>
+        <w:rPr>
+          <w:rFonts w:ascii="Roboto" w:cs="Roboto" w:eastAsia="Roboto" w:hAnsi="Roboto"/>
+        </w:rPr>
+      </w:pPr>
+      <w:r>
+        <w:rPr>
+          <w:rFonts w:ascii="Roboto" w:cs="Roboto" w:eastAsia="Roboto" w:hAnsi="Roboto"/>
+          <w:rtl w:val="0"/>
+        </w:rPr>
+        <w:t xml:space="preserve">FERRASA, Adriano. </w:t>
+      </w:r>
+      <w:r>
+        <w:rPr>
+          <w:rFonts w:ascii="Roboto" w:cs="Roboto" w:eastAsia="Roboto" w:hAnsi="Roboto"/>
+          <w:b w:val="1"/>
+          <w:rtl w:val="0"/>
+        </w:rPr>
+        <w:t xml:space="preserve">Diagrama de Sequência. </w:t>
+      </w:r>
+      <w:r>
+        <w:rPr>
+          <w:rFonts w:ascii="Roboto" w:cs="Roboto" w:eastAsia="Roboto" w:hAnsi="Roboto"/>
+          <w:rtl w:val="0"/>
+        </w:rPr>
+        <w:t xml:space="preserve">Ponta Grossa, 2022. Apresentação de slides.</w:t>
+      </w:r>
+    </w:p>
+    <w:p>
+      <w:pPr>
+        <w:spacing w:after="240" w:lineRule="auto"/>
+        <w:rPr>
+          <w:rFonts w:ascii="Roboto" w:cs="Roboto" w:eastAsia="Roboto" w:hAnsi="Roboto"/>
+        </w:rPr>
+      </w:pPr>
+      <w:r>
+        <w:rPr>
+          <w:rFonts w:ascii="Roboto" w:cs="Roboto" w:eastAsia="Roboto" w:hAnsi="Roboto"/>
+          <w:rtl w:val="0"/>
+        </w:rPr>
+        <w:t xml:space="preserve">FERRASA, Adriano. </w:t>
+      </w:r>
+      <w:r>
+        <w:rPr>
+          <w:rFonts w:ascii="Roboto" w:cs="Roboto" w:eastAsia="Roboto" w:hAnsi="Roboto"/>
+          <w:b w:val="1"/>
+          <w:rtl w:val="0"/>
+        </w:rPr>
+        <w:t xml:space="preserve">Levantamento de Classes de Análise. </w:t>
+      </w:r>
+      <w:r>
+        <w:rPr>
+          <w:rFonts w:ascii="Roboto" w:cs="Roboto" w:eastAsia="Roboto" w:hAnsi="Roboto"/>
+          <w:rtl w:val="0"/>
+        </w:rPr>
+        <w:t xml:space="preserve">Ponta Grossa, 2022. Apresentação de slides.</w:t>
+      </w:r>
+      <w:r>
+        <w:rPr>
+          <w:rtl w:val="0"/>
+        </w:rPr>
+      </w:r>
+    </w:p>
+    <w:p>
+      <w:pPr>
+        <w:spacing w:after="240" w:lineRule="auto"/>
+        <w:rPr>
+          <w:rFonts w:ascii="Roboto" w:cs="Roboto" w:eastAsia="Roboto" w:hAnsi="Roboto"/>
+        </w:rPr>
+      </w:pPr>
+      <w:r>
+        <w:rPr>
+          <w:rFonts w:ascii="Roboto" w:cs="Roboto" w:eastAsia="Roboto" w:hAnsi="Roboto"/>
+          <w:rtl w:val="0"/>
+        </w:rPr>
+        <w:t xml:space="preserve">FREDERIC, Georges. </w:t>
+      </w:r>
+      <w:r>
+        <w:rPr>
+          <w:rFonts w:ascii="Roboto" w:cs="Roboto" w:eastAsia="Roboto" w:hAnsi="Roboto"/>
+          <w:b w:val="1"/>
+          <w:rtl w:val="0"/>
+        </w:rPr>
         <w:t xml:space="preserve">Le Langage des Fleurs</w:t>
       </w:r>
       <w:r>
@@ -5552,6 +7098,68 @@
           <w:rtl w:val="0"/>
         </w:rPr>
         <w:t xml:space="preserve">. Paris: Garnier Frères, 1963. 248 p.</w:t>
+      </w:r>
+    </w:p>
+    <w:p>
+      <w:pPr>
+        <w:spacing w:after="240" w:lineRule="auto"/>
+        <w:rPr>
+          <w:rFonts w:ascii="Roboto" w:cs="Roboto" w:eastAsia="Roboto" w:hAnsi="Roboto"/>
+        </w:rPr>
+      </w:pPr>
+      <w:r>
+        <w:rPr>
+          <w:rFonts w:ascii="Roboto" w:cs="Roboto" w:eastAsia="Roboto" w:hAnsi="Roboto"/>
+          <w:rtl w:val="0"/>
+        </w:rPr>
+        <w:t xml:space="preserve">MONTEIRO JUNIOR, Marcos. </w:t>
+      </w:r>
+      <w:r>
+        <w:rPr>
+          <w:rFonts w:ascii="Roboto" w:cs="Roboto" w:eastAsia="Roboto" w:hAnsi="Roboto"/>
+          <w:b w:val="1"/>
+          <w:rtl w:val="0"/>
+        </w:rPr>
+        <w:t xml:space="preserve">Diagrama de </w:t>
+      </w:r>
+      <w:r>
+        <w:rPr>
+          <w:rFonts w:ascii="Roboto" w:cs="Roboto" w:eastAsia="Roboto" w:hAnsi="Roboto"/>
+          <w:b w:val="1"/>
+          <w:rtl w:val="0"/>
+        </w:rPr>
+        <w:t xml:space="preserve">Transição</w:t>
+      </w:r>
+      <w:r>
+        <w:rPr>
+          <w:rFonts w:ascii="Roboto" w:cs="Roboto" w:eastAsia="Roboto" w:hAnsi="Roboto"/>
+          <w:b w:val="1"/>
+          <w:rtl w:val="0"/>
+        </w:rPr>
+        <w:t xml:space="preserve"> de </w:t>
+      </w:r>
+      <w:r>
+        <w:rPr>
+          <w:rFonts w:ascii="Roboto" w:cs="Roboto" w:eastAsia="Roboto" w:hAnsi="Roboto"/>
+          <w:b w:val="1"/>
+          <w:rtl w:val="0"/>
+        </w:rPr>
+        <w:t xml:space="preserve">Estados.</w:t>
+      </w:r>
+      <w:r>
+        <w:rPr>
+          <w:rFonts w:ascii="Roboto" w:cs="Roboto" w:eastAsia="Roboto" w:hAnsi="Roboto"/>
+          <w:b w:val="1"/>
+          <w:rtl w:val="0"/>
+        </w:rPr>
+        <w:t xml:space="preserve"> </w:t>
+      </w:r>
+      <w:r>
+        <w:rPr>
+          <w:rFonts w:ascii="Roboto" w:cs="Roboto" w:eastAsia="Roboto" w:hAnsi="Roboto"/>
+          <w:rtl w:val="0"/>
+        </w:rPr>
+        <w:t xml:space="preserve">Ponta Grossa, 2022. Apresentação de slides.</w:t>
       </w:r>
       <w:r>
         <w:rPr>
@@ -5677,12 +7285,12 @@
           <wp:extent cx="1898712" cy="434566"/>
           <wp:effectExtent b="0" l="0" r="0" t="0"/>
           <wp:wrapNone/>
-          <wp:docPr id="4" name="image2.png"/>
+          <wp:docPr id="8" name="image3.png"/>
           <a:graphic>
             <a:graphicData uri="http://schemas.openxmlformats.org/drawingml/2006/picture">
               <pic:pic>
                 <pic:nvPicPr>
-                  <pic:cNvPr id="0" name="image2.png"/>
+                  <pic:cNvPr id="0" name="image3.png"/>
                   <pic:cNvPicPr preferRelativeResize="0"/>
                 </pic:nvPicPr>
                 <pic:blipFill>
@@ -5916,11 +7524,124 @@
       <w:rPr/>
     </w:lvl>
   </w:abstractNum>
+  <w:abstractNum w:abstractNumId="3">
+    <w:lvl w:ilvl="0">
+      <w:start w:val="1"/>
+      <w:numFmt w:val="bullet"/>
+      <w:lvlText w:val="●"/>
+      <w:lvlJc w:val="left"/>
+      <w:pPr>
+        <w:ind w:left="1440" w:hanging="360"/>
+      </w:pPr>
+      <w:rPr>
+        <w:u w:val="none"/>
+      </w:rPr>
+    </w:lvl>
+    <w:lvl w:ilvl="1">
+      <w:start w:val="1"/>
+      <w:numFmt w:val="bullet"/>
+      <w:lvlText w:val="○"/>
+      <w:lvlJc w:val="left"/>
+      <w:pPr>
+        <w:ind w:left="2160" w:hanging="360"/>
+      </w:pPr>
+      <w:rPr>
+        <w:u w:val="none"/>
+      </w:rPr>
+    </w:lvl>
+    <w:lvl w:ilvl="2">
+      <w:start w:val="1"/>
+      <w:numFmt w:val="bullet"/>
+      <w:lvlText w:val="■"/>
+      <w:lvlJc w:val="left"/>
+      <w:pPr>
+        <w:ind w:left="2880" w:hanging="360"/>
+      </w:pPr>
+      <w:rPr>
+        <w:u w:val="none"/>
+      </w:rPr>
+    </w:lvl>
+    <w:lvl w:ilvl="3">
+      <w:start w:val="1"/>
+      <w:numFmt w:val="bullet"/>
+      <w:lvlText w:val="●"/>
+      <w:lvlJc w:val="left"/>
+      <w:pPr>
+        <w:ind w:left="3600" w:hanging="360"/>
+      </w:pPr>
+      <w:rPr>
+        <w:u w:val="none"/>
+      </w:rPr>
+    </w:lvl>
+    <w:lvl w:ilvl="4">
+      <w:start w:val="1"/>
+      <w:numFmt w:val="bullet"/>
+      <w:lvlText w:val="○"/>
+      <w:lvlJc w:val="left"/>
+      <w:pPr>
+        <w:ind w:left="4320" w:hanging="360"/>
+      </w:pPr>
+      <w:rPr>
+        <w:u w:val="none"/>
+      </w:rPr>
+    </w:lvl>
+    <w:lvl w:ilvl="5">
+      <w:start w:val="1"/>
+      <w:numFmt w:val="bullet"/>
+      <w:lvlText w:val="■"/>
+      <w:lvlJc w:val="left"/>
+      <w:pPr>
+        <w:ind w:left="5040" w:hanging="360"/>
+      </w:pPr>
+      <w:rPr>
+        <w:u w:val="none"/>
+      </w:rPr>
+    </w:lvl>
+    <w:lvl w:ilvl="6">
+      <w:start w:val="1"/>
+      <w:numFmt w:val="bullet"/>
+      <w:lvlText w:val="●"/>
+      <w:lvlJc w:val="left"/>
+      <w:pPr>
+        <w:ind w:left="5760" w:hanging="360"/>
+      </w:pPr>
+      <w:rPr>
+        <w:u w:val="none"/>
+      </w:rPr>
+    </w:lvl>
+    <w:lvl w:ilvl="7">
+      <w:start w:val="1"/>
+      <w:numFmt w:val="bullet"/>
+      <w:lvlText w:val="○"/>
+      <w:lvlJc w:val="left"/>
+      <w:pPr>
+        <w:ind w:left="6480" w:hanging="360"/>
+      </w:pPr>
+      <w:rPr>
+        <w:u w:val="none"/>
+      </w:rPr>
+    </w:lvl>
+    <w:lvl w:ilvl="8">
+      <w:start w:val="1"/>
+      <w:numFmt w:val="bullet"/>
+      <w:lvlText w:val="■"/>
+      <w:lvlJc w:val="left"/>
+      <w:pPr>
+        <w:ind w:left="7200" w:hanging="360"/>
+      </w:pPr>
+      <w:rPr>
+        <w:u w:val="none"/>
+      </w:rPr>
+    </w:lvl>
+  </w:abstractNum>
   <w:num w:numId="1">
     <w:abstractNumId w:val="1"/>
   </w:num>
   <w:num w:numId="2">
     <w:abstractNumId w:val="2"/>
+  </w:num>
+  <w:num w:numId="3">
+    <w:abstractNumId w:val="3"/>
   </w:num>
 </w:numbering>
 </file>

</xml_diff>